<commit_message>
Informe Final - Trabajo Terminado
</commit_message>
<xml_diff>
--- a/InformeYDiagramas/Informe-TP2.docx
+++ b/InformeYDiagramas/Informe-TP2.docx
@@ -297,13 +297,8 @@
               <w:widowControl w:val="0"/>
               <w:spacing w:line="240" w:lineRule="auto"/>
             </w:pPr>
-            <w:proofErr w:type="spellStart"/>
             <w:r>
-              <w:t>Mendez</w:t>
-            </w:r>
-            <w:proofErr w:type="spellEnd"/>
-            <w:r>
-              <w:t xml:space="preserve"> Agustina</w:t>
+              <w:t>Mendez Agustina</w:t>
             </w:r>
           </w:p>
         </w:tc>
@@ -367,13 +362,8 @@
               <w:widowControl w:val="0"/>
               <w:spacing w:line="240" w:lineRule="auto"/>
             </w:pPr>
-            <w:proofErr w:type="spellStart"/>
             <w:r>
-              <w:t>Peirano</w:t>
-            </w:r>
-            <w:proofErr w:type="spellEnd"/>
-            <w:r>
-              <w:t xml:space="preserve"> Guido</w:t>
+              <w:t>Peirano Guido</w:t>
             </w:r>
           </w:p>
         </w:tc>
@@ -415,8 +405,6 @@
             <w:r>
               <w:t>guidopeirano11@hotmail.com</w:t>
             </w:r>
-            <w:bookmarkStart w:id="0" w:name="_GoBack"/>
-            <w:bookmarkEnd w:id="0"/>
           </w:p>
         </w:tc>
       </w:tr>
@@ -550,18 +538,8 @@
           <w:sz w:val="24"/>
           <w:szCs w:val="24"/>
         </w:rPr>
-        <w:t xml:space="preserve">: Carlos </w:t>
-      </w:r>
-      <w:proofErr w:type="spellStart"/>
-      <w:r>
-        <w:rPr>
-          <w:rFonts w:ascii="Verdana" w:eastAsia="Verdana" w:hAnsi="Verdana" w:cs="Verdana"/>
-          <w:sz w:val="24"/>
-          <w:szCs w:val="24"/>
-        </w:rPr>
-        <w:t>Fontela</w:t>
-      </w:r>
-      <w:proofErr w:type="spellEnd"/>
+        <w:t>: Carlos Fontela</w:t>
+      </w:r>
     </w:p>
     <w:p>
       <w:pPr>
@@ -625,8 +603,8 @@
         <w:spacing w:before="480"/>
         <w:contextualSpacing w:val="0"/>
       </w:pPr>
-      <w:bookmarkStart w:id="1" w:name="h.1gqkc55kxawa" w:colFirst="0" w:colLast="0"/>
-      <w:bookmarkEnd w:id="1"/>
+      <w:bookmarkStart w:id="0" w:name="h.1gqkc55kxawa" w:colFirst="0" w:colLast="0"/>
+      <w:bookmarkEnd w:id="0"/>
     </w:p>
     <w:p>
       <w:r>
@@ -640,8 +618,8 @@
         <w:spacing w:before="480"/>
         <w:contextualSpacing w:val="0"/>
       </w:pPr>
-      <w:bookmarkStart w:id="2" w:name="h.q2jbn42tldg4" w:colFirst="0" w:colLast="0"/>
-      <w:bookmarkEnd w:id="2"/>
+      <w:bookmarkStart w:id="1" w:name="h.q2jbn42tldg4" w:colFirst="0" w:colLast="0"/>
+      <w:bookmarkEnd w:id="1"/>
     </w:p>
     <w:p>
       <w:pPr>
@@ -652,16 +630,16 @@
       <w:r>
         <w:t>Introducción</w:t>
       </w:r>
-      <w:bookmarkStart w:id="3" w:name="h.sqjhuastko8i" w:colFirst="0" w:colLast="0"/>
-      <w:bookmarkEnd w:id="3"/>
+      <w:bookmarkStart w:id="2" w:name="h.sqjhuastko8i" w:colFirst="0" w:colLast="0"/>
+      <w:bookmarkEnd w:id="2"/>
     </w:p>
     <w:p>
       <w:pPr>
         <w:pStyle w:val="Ttulo1"/>
         <w:contextualSpacing w:val="0"/>
       </w:pPr>
-      <w:bookmarkStart w:id="4" w:name="h.6naefriobegm" w:colFirst="0" w:colLast="0"/>
-      <w:bookmarkEnd w:id="4"/>
+      <w:bookmarkStart w:id="3" w:name="h.6naefriobegm" w:colFirst="0" w:colLast="0"/>
+      <w:bookmarkEnd w:id="3"/>
       <w:r>
         <w:t>Objetivo del trabajo</w:t>
       </w:r>
@@ -669,15 +647,7 @@
     <w:p/>
     <w:p>
       <w:r>
-        <w:t xml:space="preserve">Aplicar los conceptos enseñados en la materia a la resolución de un problema, trabajando en forma grupal y utilizando un lenguaje de </w:t>
-      </w:r>
-      <w:proofErr w:type="spellStart"/>
-      <w:r>
-        <w:t>tipado</w:t>
-      </w:r>
-      <w:proofErr w:type="spellEnd"/>
-      <w:r>
-        <w:t xml:space="preserve"> estático (Java)</w:t>
+        <w:t>Aplicar los conceptos enseñados en la materia a la resolución de un problema, trabajando en forma grupal y utilizando un lenguaje de tipado estático (Java)</w:t>
       </w:r>
     </w:p>
     <w:p>
@@ -692,8 +662,8 @@
         <w:pStyle w:val="Ttulo1"/>
         <w:contextualSpacing w:val="0"/>
       </w:pPr>
-      <w:bookmarkStart w:id="5" w:name="h.zcha76ye6e2y" w:colFirst="0" w:colLast="0"/>
-      <w:bookmarkEnd w:id="5"/>
+      <w:bookmarkStart w:id="4" w:name="h.zcha76ye6e2y" w:colFirst="0" w:colLast="0"/>
+      <w:bookmarkEnd w:id="4"/>
       <w:r>
         <w:t>Consigna general</w:t>
       </w:r>
@@ -715,8 +685,8 @@
       <w:r>
         <w:t>Descripción de la aplicación a desarrollar</w:t>
       </w:r>
-      <w:bookmarkStart w:id="6" w:name="h.v46ls1hcmck5" w:colFirst="0" w:colLast="0"/>
-      <w:bookmarkEnd w:id="6"/>
+      <w:bookmarkStart w:id="5" w:name="h.v46ls1hcmck5" w:colFirst="0" w:colLast="0"/>
+      <w:bookmarkEnd w:id="5"/>
     </w:p>
     <w:p>
       <w:pPr>
@@ -731,15 +701,7 @@
         <w:jc w:val="both"/>
       </w:pPr>
       <w:r>
-        <w:t xml:space="preserve">Se deberá desarrollar una aplicación que implemente un juego relacionado con el clásico cómic de los Transformers.  Todos los </w:t>
-      </w:r>
-      <w:proofErr w:type="spellStart"/>
-      <w:r>
-        <w:t>algoformers</w:t>
-      </w:r>
-      <w:proofErr w:type="spellEnd"/>
-      <w:r>
-        <w:t xml:space="preserve"> presentan las siguientes características en cualquiera de sus modos:</w:t>
+        <w:t>Se deberá desarrollar una aplicación que implemente un juego relacionado con el clásico cómic de los Transformers.  Todos los algoformers presentan las siguientes características en cualquiera de sus modos:</w:t>
       </w:r>
     </w:p>
     <w:p>
@@ -835,15 +797,7 @@
         <w:jc w:val="both"/>
       </w:pPr>
       <w:r>
-        <w:t xml:space="preserve">Todos los </w:t>
-      </w:r>
-      <w:proofErr w:type="spellStart"/>
-      <w:r>
-        <w:t>algoformers</w:t>
-      </w:r>
-      <w:proofErr w:type="spellEnd"/>
-      <w:r>
-        <w:t xml:space="preserve"> tienen un modo humanoide (que siempre es terrestre) y su modo alterno, que será distinto para cada uno.</w:t>
+        <w:t>Todos los algoformers tienen un modo humanoide (que siempre es terrestre) y su modo alterno, que será distinto para cada uno.</w:t>
       </w:r>
     </w:p>
     <w:p>
@@ -853,13 +807,11 @@
         <w:contextualSpacing w:val="0"/>
         <w:jc w:val="both"/>
       </w:pPr>
-      <w:bookmarkStart w:id="7" w:name="h.rfo9xaujy0ly" w:colFirst="0" w:colLast="0"/>
-      <w:bookmarkEnd w:id="7"/>
-      <w:proofErr w:type="spellStart"/>
+      <w:bookmarkStart w:id="6" w:name="h.rfo9xaujy0ly" w:colFirst="0" w:colLast="0"/>
+      <w:bookmarkEnd w:id="6"/>
       <w:r>
         <w:t>Autobots</w:t>
       </w:r>
-      <w:proofErr w:type="spellEnd"/>
     </w:p>
     <w:p>
       <w:pPr>
@@ -879,35 +831,7 @@
         <w:rPr>
           <w:color w:val="666666"/>
         </w:rPr>
-        <w:t xml:space="preserve">Optimus Prime, líder de los </w:t>
-      </w:r>
-      <w:proofErr w:type="spellStart"/>
-      <w:r>
-        <w:rPr>
-          <w:color w:val="666666"/>
-        </w:rPr>
-        <w:t>Autobots</w:t>
-      </w:r>
-      <w:proofErr w:type="spellEnd"/>
-      <w:r>
-        <w:rPr>
-          <w:color w:val="666666"/>
-        </w:rPr>
-        <w:t xml:space="preserve">. Su modo alterno es un </w:t>
-      </w:r>
-      <w:proofErr w:type="spellStart"/>
-      <w:r>
-        <w:rPr>
-          <w:color w:val="666666"/>
-        </w:rPr>
-        <w:t>Peterbilt</w:t>
-      </w:r>
-      <w:proofErr w:type="spellEnd"/>
-      <w:r>
-        <w:rPr>
-          <w:color w:val="666666"/>
-        </w:rPr>
-        <w:t xml:space="preserve"> 379 azul con llamas rojas (unidad terrestre)</w:t>
+        <w:t>Optimus Prime, líder de los Autobots. Su modo alterno es un Peterbilt 379 azul con llamas rojas (unidad terrestre)</w:t>
       </w:r>
     </w:p>
     <w:p>
@@ -1034,19 +958,11 @@
               <w:widowControl w:val="0"/>
               <w:spacing w:line="240" w:lineRule="auto"/>
             </w:pPr>
-            <w:proofErr w:type="spellStart"/>
             <w:r>
               <w:rPr>
                 <w:color w:val="666666"/>
               </w:rPr>
-              <w:t>Ptos</w:t>
-            </w:r>
-            <w:proofErr w:type="spellEnd"/>
-            <w:r>
-              <w:rPr>
-                <w:color w:val="666666"/>
-              </w:rPr>
-              <w:t xml:space="preserve"> de Vida</w:t>
+              <w:t>Ptos de Vida</w:t>
             </w:r>
           </w:p>
         </w:tc>
@@ -1317,48 +1233,12 @@
           <w:color w:val="666666"/>
         </w:rPr>
       </w:pPr>
-      <w:proofErr w:type="spellStart"/>
       <w:r>
         <w:rPr>
           <w:color w:val="666666"/>
         </w:rPr>
         <w:lastRenderedPageBreak/>
-        <w:t>Bumblebee</w:t>
-      </w:r>
-      <w:proofErr w:type="spellEnd"/>
-      <w:r>
-        <w:rPr>
-          <w:color w:val="666666"/>
-        </w:rPr>
-        <w:t xml:space="preserve">, el joven explorador de los </w:t>
-      </w:r>
-      <w:proofErr w:type="spellStart"/>
-      <w:r>
-        <w:rPr>
-          <w:color w:val="666666"/>
-        </w:rPr>
-        <w:t>Autobots</w:t>
-      </w:r>
-      <w:proofErr w:type="spellEnd"/>
-      <w:r>
-        <w:rPr>
-          <w:color w:val="666666"/>
-        </w:rPr>
-        <w:t xml:space="preserve"> y guardián de Sam. Su modo alterno es un reluciente Chevrolet </w:t>
-      </w:r>
-      <w:proofErr w:type="spellStart"/>
-      <w:r>
-        <w:rPr>
-          <w:color w:val="666666"/>
-        </w:rPr>
-        <w:t>Camaro</w:t>
-      </w:r>
-      <w:proofErr w:type="spellEnd"/>
-      <w:r>
-        <w:rPr>
-          <w:color w:val="666666"/>
-        </w:rPr>
-        <w:t xml:space="preserve"> Concept de 2006. (unidad terrestre)</w:t>
+        <w:t>Bumblebee, el joven explorador de los Autobots y guardián de Sam. Su modo alterno es un reluciente Chevrolet Camaro Concept de 2006. (unidad terrestre)</w:t>
       </w:r>
     </w:p>
     <w:p>
@@ -1404,7 +1284,6 @@
               <w:widowControl w:val="0"/>
               <w:jc w:val="both"/>
             </w:pPr>
-            <w:proofErr w:type="spellStart"/>
             <w:r>
               <w:rPr>
                 <w:b/>
@@ -1415,7 +1294,6 @@
               </w:rPr>
               <w:t>Bumblebee</w:t>
             </w:r>
-            <w:proofErr w:type="spellEnd"/>
           </w:p>
         </w:tc>
         <w:tc>
@@ -1486,19 +1364,11 @@
               <w:widowControl w:val="0"/>
               <w:spacing w:line="240" w:lineRule="auto"/>
             </w:pPr>
-            <w:proofErr w:type="spellStart"/>
             <w:r>
               <w:rPr>
                 <w:color w:val="666666"/>
               </w:rPr>
-              <w:t>Ptos</w:t>
-            </w:r>
-            <w:proofErr w:type="spellEnd"/>
-            <w:r>
-              <w:rPr>
-                <w:color w:val="666666"/>
-              </w:rPr>
-              <w:t xml:space="preserve"> de Vida</w:t>
+              <w:t>Ptos de Vida</w:t>
             </w:r>
           </w:p>
         </w:tc>
@@ -1768,19 +1638,11 @@
           <w:color w:val="666666"/>
         </w:rPr>
       </w:pPr>
-      <w:proofErr w:type="spellStart"/>
       <w:r>
         <w:rPr>
           <w:color w:val="666666"/>
         </w:rPr>
-        <w:t>Ratchet</w:t>
-      </w:r>
-      <w:proofErr w:type="spellEnd"/>
-      <w:r>
-        <w:rPr>
-          <w:color w:val="666666"/>
-        </w:rPr>
-        <w:t>,  Su modo alterno es un F22 raptor (unidad aérea)</w:t>
+        <w:t>Ratchet,  Su modo alterno es un F22 raptor (unidad aérea)</w:t>
       </w:r>
     </w:p>
     <w:p>
@@ -1826,7 +1688,6 @@
               <w:widowControl w:val="0"/>
               <w:jc w:val="both"/>
             </w:pPr>
-            <w:proofErr w:type="spellStart"/>
             <w:r>
               <w:rPr>
                 <w:b/>
@@ -1837,7 +1698,6 @@
               </w:rPr>
               <w:t>Ratchet</w:t>
             </w:r>
-            <w:proofErr w:type="spellEnd"/>
           </w:p>
         </w:tc>
         <w:tc>
@@ -1908,19 +1768,11 @@
               <w:widowControl w:val="0"/>
               <w:spacing w:line="240" w:lineRule="auto"/>
             </w:pPr>
-            <w:proofErr w:type="spellStart"/>
             <w:r>
               <w:rPr>
                 <w:color w:val="666666"/>
               </w:rPr>
-              <w:t>Ptos</w:t>
-            </w:r>
-            <w:proofErr w:type="spellEnd"/>
-            <w:r>
-              <w:rPr>
-                <w:color w:val="666666"/>
-              </w:rPr>
-              <w:t xml:space="preserve"> de Vida</w:t>
+              <w:t>Ptos de Vida</w:t>
             </w:r>
           </w:p>
         </w:tc>
@@ -2194,21 +2046,7 @@
         <w:rPr>
           <w:color w:val="666666"/>
         </w:rPr>
-        <w:t xml:space="preserve">Los 3 combinados forman un Superion (unidad terrestre), la transformación dura 2 turnos propios hasta completarse. Queda a criterio del grupo definir la distancia mínima a la que tienen que estar los </w:t>
-      </w:r>
-      <w:proofErr w:type="spellStart"/>
-      <w:r>
-        <w:rPr>
-          <w:color w:val="666666"/>
-        </w:rPr>
-        <w:t>algoformers</w:t>
-      </w:r>
-      <w:proofErr w:type="spellEnd"/>
-      <w:r>
-        <w:rPr>
-          <w:color w:val="666666"/>
-        </w:rPr>
-        <w:t xml:space="preserve"> entre sí para formar un Superion.</w:t>
+        <w:t>Los 3 combinados forman un Superion (unidad terrestre), la transformación dura 2 turnos propios hasta completarse. Queda a criterio del grupo definir la distancia mínima a la que tienen que estar los algoformers entre sí para formar un Superion.</w:t>
       </w:r>
     </w:p>
     <w:p>
@@ -2312,71 +2150,35 @@
               <w:widowControl w:val="0"/>
               <w:spacing w:line="240" w:lineRule="auto"/>
             </w:pPr>
-            <w:proofErr w:type="spellStart"/>
             <w:r>
               <w:rPr>
                 <w:color w:val="666666"/>
               </w:rPr>
-              <w:t>Ptos</w:t>
+              <w:t>Ptos de Vida</w:t>
             </w:r>
-            <w:proofErr w:type="spellEnd"/>
+          </w:p>
+        </w:tc>
+        <w:tc>
+          <w:tcPr>
+            <w:tcW w:w="5944" w:type="dxa"/>
+            <w:tcMar>
+              <w:top w:w="100" w:type="dxa"/>
+              <w:left w:w="100" w:type="dxa"/>
+              <w:bottom w:w="100" w:type="dxa"/>
+              <w:right w:w="100" w:type="dxa"/>
+            </w:tcMar>
+          </w:tcPr>
+          <w:p>
+            <w:pPr>
+              <w:widowControl w:val="0"/>
+              <w:spacing w:line="240" w:lineRule="auto"/>
+              <w:jc w:val="center"/>
+            </w:pPr>
             <w:r>
               <w:rPr>
                 <w:color w:val="666666"/>
               </w:rPr>
-              <w:t xml:space="preserve"> de Vida</w:t>
-            </w:r>
-          </w:p>
-        </w:tc>
-        <w:tc>
-          <w:tcPr>
-            <w:tcW w:w="5944" w:type="dxa"/>
-            <w:tcMar>
-              <w:top w:w="100" w:type="dxa"/>
-              <w:left w:w="100" w:type="dxa"/>
-              <w:bottom w:w="100" w:type="dxa"/>
-              <w:right w:w="100" w:type="dxa"/>
-            </w:tcMar>
-          </w:tcPr>
-          <w:p>
-            <w:pPr>
-              <w:widowControl w:val="0"/>
-              <w:spacing w:line="240" w:lineRule="auto"/>
-              <w:jc w:val="center"/>
-            </w:pPr>
-            <w:r>
-              <w:rPr>
-                <w:color w:val="666666"/>
-              </w:rPr>
-              <w:t xml:space="preserve">⅀ </w:t>
-            </w:r>
-            <w:proofErr w:type="spellStart"/>
-            <w:r>
-              <w:rPr>
-                <w:color w:val="666666"/>
-              </w:rPr>
-              <w:t>Ptos</w:t>
-            </w:r>
-            <w:proofErr w:type="spellEnd"/>
-            <w:r>
-              <w:rPr>
-                <w:color w:val="666666"/>
-              </w:rPr>
-              <w:t xml:space="preserve"> de vida de los </w:t>
-            </w:r>
-            <w:proofErr w:type="spellStart"/>
-            <w:r>
-              <w:rPr>
-                <w:color w:val="666666"/>
-              </w:rPr>
-              <w:t>algoformers</w:t>
-            </w:r>
-            <w:proofErr w:type="spellEnd"/>
-            <w:r>
-              <w:rPr>
-                <w:color w:val="666666"/>
-              </w:rPr>
-              <w:t xml:space="preserve"> que lo forman</w:t>
+              <w:t>⅀ Ptos de vida de los algoformers que lo forman</w:t>
             </w:r>
           </w:p>
         </w:tc>
@@ -2545,8 +2347,8 @@
         <w:contextualSpacing w:val="0"/>
         <w:jc w:val="both"/>
       </w:pPr>
-      <w:bookmarkStart w:id="8" w:name="h.v3e02fkiqadb" w:colFirst="0" w:colLast="0"/>
-      <w:bookmarkEnd w:id="8"/>
+      <w:bookmarkStart w:id="7" w:name="h.v3e02fkiqadb" w:colFirst="0" w:colLast="0"/>
+      <w:bookmarkEnd w:id="7"/>
     </w:p>
     <w:p>
       <w:r>
@@ -2560,8 +2362,8 @@
         <w:contextualSpacing w:val="0"/>
         <w:jc w:val="both"/>
       </w:pPr>
-      <w:bookmarkStart w:id="9" w:name="h.v3iaxwgo2y87" w:colFirst="0" w:colLast="0"/>
-      <w:bookmarkEnd w:id="9"/>
+      <w:bookmarkStart w:id="8" w:name="h.v3iaxwgo2y87" w:colFirst="0" w:colLast="0"/>
+      <w:bookmarkEnd w:id="8"/>
     </w:p>
     <w:p>
       <w:pPr>
@@ -2570,13 +2372,11 @@
         <w:contextualSpacing w:val="0"/>
         <w:jc w:val="both"/>
       </w:pPr>
-      <w:bookmarkStart w:id="10" w:name="h.qw4saexhd0u2" w:colFirst="0" w:colLast="0"/>
-      <w:bookmarkEnd w:id="10"/>
-      <w:proofErr w:type="spellStart"/>
+      <w:bookmarkStart w:id="9" w:name="h.qw4saexhd0u2" w:colFirst="0" w:colLast="0"/>
+      <w:bookmarkEnd w:id="9"/>
       <w:r>
         <w:t>Decepticons</w:t>
       </w:r>
-      <w:proofErr w:type="spellEnd"/>
     </w:p>
     <w:p>
       <w:pPr>
@@ -2596,35 +2396,7 @@
         <w:rPr>
           <w:color w:val="666666"/>
         </w:rPr>
-        <w:t xml:space="preserve">Megatron, líder de los </w:t>
-      </w:r>
-      <w:proofErr w:type="spellStart"/>
-      <w:r>
-        <w:rPr>
-          <w:color w:val="666666"/>
-        </w:rPr>
-        <w:t>Decepticons</w:t>
-      </w:r>
-      <w:proofErr w:type="spellEnd"/>
-      <w:r>
-        <w:rPr>
-          <w:color w:val="666666"/>
-        </w:rPr>
-        <w:t xml:space="preserve">. Su modo alterno es un jet </w:t>
-      </w:r>
-      <w:proofErr w:type="spellStart"/>
-      <w:r>
-        <w:rPr>
-          <w:color w:val="666666"/>
-        </w:rPr>
-        <w:t>cibertroniano</w:t>
-      </w:r>
-      <w:proofErr w:type="spellEnd"/>
-      <w:r>
-        <w:rPr>
-          <w:color w:val="666666"/>
-        </w:rPr>
-        <w:t>. (unidad aérea)</w:t>
+        <w:t>Megatron, líder de los Decepticons. Su modo alterno es un jet cibertroniano. (unidad aérea)</w:t>
       </w:r>
     </w:p>
     <w:p>
@@ -2750,19 +2522,11 @@
               <w:widowControl w:val="0"/>
               <w:spacing w:line="240" w:lineRule="auto"/>
             </w:pPr>
-            <w:proofErr w:type="spellStart"/>
             <w:r>
               <w:rPr>
                 <w:color w:val="666666"/>
               </w:rPr>
-              <w:t>Ptos</w:t>
-            </w:r>
-            <w:proofErr w:type="spellEnd"/>
-            <w:r>
-              <w:rPr>
-                <w:color w:val="666666"/>
-              </w:rPr>
-              <w:t xml:space="preserve"> de Vida</w:t>
+              <w:t>Ptos de Vida</w:t>
             </w:r>
           </w:p>
         </w:tc>
@@ -3032,75 +2796,11 @@
           <w:color w:val="666666"/>
         </w:rPr>
       </w:pPr>
-      <w:proofErr w:type="spellStart"/>
       <w:r>
         <w:rPr>
           <w:color w:val="666666"/>
         </w:rPr>
-        <w:t>Bonecrusher</w:t>
-      </w:r>
-      <w:proofErr w:type="spellEnd"/>
-      <w:r>
-        <w:rPr>
-          <w:color w:val="666666"/>
-        </w:rPr>
-        <w:t xml:space="preserve">, el desbocado buscaminas de los </w:t>
-      </w:r>
-      <w:proofErr w:type="spellStart"/>
-      <w:r>
-        <w:rPr>
-          <w:color w:val="666666"/>
-        </w:rPr>
-        <w:t>Decepticons</w:t>
-      </w:r>
-      <w:proofErr w:type="spellEnd"/>
-      <w:r>
-        <w:rPr>
-          <w:color w:val="666666"/>
-        </w:rPr>
-        <w:t xml:space="preserve">. Su modo alterno es un vehículo blindado </w:t>
-      </w:r>
-      <w:proofErr w:type="spellStart"/>
-      <w:r>
-        <w:rPr>
-          <w:color w:val="666666"/>
-        </w:rPr>
-        <w:t>Force</w:t>
-      </w:r>
-      <w:proofErr w:type="spellEnd"/>
-      <w:r>
-        <w:rPr>
-          <w:color w:val="666666"/>
-        </w:rPr>
-        <w:t xml:space="preserve"> </w:t>
-      </w:r>
-      <w:proofErr w:type="spellStart"/>
-      <w:r>
-        <w:rPr>
-          <w:color w:val="666666"/>
-        </w:rPr>
-        <w:t>Protection</w:t>
-      </w:r>
-      <w:proofErr w:type="spellEnd"/>
-      <w:r>
-        <w:rPr>
-          <w:color w:val="666666"/>
-        </w:rPr>
-        <w:t xml:space="preserve"> Industries </w:t>
-      </w:r>
-      <w:proofErr w:type="spellStart"/>
-      <w:r>
-        <w:rPr>
-          <w:color w:val="666666"/>
-        </w:rPr>
-        <w:t>Buffalo</w:t>
-      </w:r>
-      <w:proofErr w:type="spellEnd"/>
-      <w:r>
-        <w:rPr>
-          <w:color w:val="666666"/>
-        </w:rPr>
-        <w:t xml:space="preserve"> HMPCV buscaminas. (unidad terrestre)</w:t>
+        <w:t>Bonecrusher, el desbocado buscaminas de los Decepticons. Su modo alterno es un vehículo blindado Force Protection Industries Buffalo HMPCV buscaminas. (unidad terrestre)</w:t>
       </w:r>
     </w:p>
     <w:p>
@@ -3146,7 +2846,6 @@
               <w:widowControl w:val="0"/>
               <w:jc w:val="both"/>
             </w:pPr>
-            <w:proofErr w:type="spellStart"/>
             <w:r>
               <w:rPr>
                 <w:b/>
@@ -3157,7 +2856,6 @@
               </w:rPr>
               <w:t>Bonecrusher</w:t>
             </w:r>
-            <w:proofErr w:type="spellEnd"/>
           </w:p>
         </w:tc>
         <w:tc>
@@ -3228,19 +2926,11 @@
               <w:widowControl w:val="0"/>
               <w:spacing w:line="240" w:lineRule="auto"/>
             </w:pPr>
-            <w:proofErr w:type="spellStart"/>
             <w:r>
               <w:rPr>
                 <w:color w:val="666666"/>
               </w:rPr>
-              <w:t>Ptos</w:t>
-            </w:r>
-            <w:proofErr w:type="spellEnd"/>
-            <w:r>
-              <w:rPr>
-                <w:color w:val="666666"/>
-              </w:rPr>
-              <w:t xml:space="preserve"> de Vida</w:t>
+              <w:t>Ptos de Vida</w:t>
             </w:r>
           </w:p>
         </w:tc>
@@ -3510,47 +3200,11 @@
           <w:color w:val="666666"/>
         </w:rPr>
       </w:pPr>
-      <w:proofErr w:type="spellStart"/>
       <w:r>
         <w:rPr>
           <w:color w:val="666666"/>
         </w:rPr>
-        <w:t>Frenzy</w:t>
-      </w:r>
-      <w:proofErr w:type="spellEnd"/>
-      <w:r>
-        <w:rPr>
-          <w:color w:val="666666"/>
-        </w:rPr>
-        <w:t xml:space="preserve">, un pirata informático de los </w:t>
-      </w:r>
-      <w:proofErr w:type="spellStart"/>
-      <w:r>
-        <w:rPr>
-          <w:color w:val="666666"/>
-        </w:rPr>
-        <w:t>Decepticons</w:t>
-      </w:r>
-      <w:proofErr w:type="spellEnd"/>
-      <w:r>
-        <w:rPr>
-          <w:color w:val="666666"/>
-        </w:rPr>
-        <w:t xml:space="preserve">. Su modo alterno es una Renault </w:t>
-      </w:r>
-      <w:proofErr w:type="spellStart"/>
-      <w:r>
-        <w:rPr>
-          <w:color w:val="666666"/>
-        </w:rPr>
-        <w:t>Duster</w:t>
-      </w:r>
-      <w:proofErr w:type="spellEnd"/>
-      <w:r>
-        <w:rPr>
-          <w:color w:val="666666"/>
-        </w:rPr>
-        <w:t>. (unidad terrestre)</w:t>
+        <w:t>Frenzy, un pirata informático de los Decepticons. Su modo alterno es una Renault Duster. (unidad terrestre)</w:t>
       </w:r>
     </w:p>
     <w:p>
@@ -3596,7 +3250,6 @@
               <w:widowControl w:val="0"/>
               <w:jc w:val="both"/>
             </w:pPr>
-            <w:proofErr w:type="spellStart"/>
             <w:r>
               <w:rPr>
                 <w:b/>
@@ -3607,7 +3260,6 @@
               </w:rPr>
               <w:t>Frenzy</w:t>
             </w:r>
-            <w:proofErr w:type="spellEnd"/>
           </w:p>
         </w:tc>
         <w:tc>
@@ -3678,19 +3330,11 @@
               <w:widowControl w:val="0"/>
               <w:spacing w:line="240" w:lineRule="auto"/>
             </w:pPr>
-            <w:proofErr w:type="spellStart"/>
             <w:r>
               <w:rPr>
                 <w:color w:val="666666"/>
               </w:rPr>
-              <w:t>Ptos</w:t>
-            </w:r>
-            <w:proofErr w:type="spellEnd"/>
-            <w:r>
-              <w:rPr>
-                <w:color w:val="666666"/>
-              </w:rPr>
-              <w:t xml:space="preserve"> de Vida</w:t>
+              <w:t>Ptos de Vida</w:t>
             </w:r>
           </w:p>
         </w:tc>
@@ -3964,21 +3608,7 @@
         <w:rPr>
           <w:color w:val="666666"/>
         </w:rPr>
-        <w:t xml:space="preserve">Los 3 combinados forman un Menasor (unidad terrestre),  la transformación dura 2 turnos hasta completarse. Queda a criterio del grupo definir la distancia mínima a la que tienen que estar los </w:t>
-      </w:r>
-      <w:proofErr w:type="spellStart"/>
-      <w:r>
-        <w:rPr>
-          <w:color w:val="666666"/>
-        </w:rPr>
-        <w:t>algoformers</w:t>
-      </w:r>
-      <w:proofErr w:type="spellEnd"/>
-      <w:r>
-        <w:rPr>
-          <w:color w:val="666666"/>
-        </w:rPr>
-        <w:t xml:space="preserve"> entre sí para formar un Menasor.</w:t>
+        <w:t>Los 3 combinados forman un Menasor (unidad terrestre),  la transformación dura 2 turnos hasta completarse. Queda a criterio del grupo definir la distancia mínima a la que tienen que estar los algoformers entre sí para formar un Menasor.</w:t>
       </w:r>
     </w:p>
     <w:p>
@@ -4083,71 +3713,35 @@
               <w:widowControl w:val="0"/>
               <w:spacing w:line="240" w:lineRule="auto"/>
             </w:pPr>
-            <w:proofErr w:type="spellStart"/>
             <w:r>
               <w:rPr>
                 <w:color w:val="666666"/>
               </w:rPr>
-              <w:t>Ptos</w:t>
+              <w:t>Ptos de Vida</w:t>
             </w:r>
-            <w:proofErr w:type="spellEnd"/>
+          </w:p>
+        </w:tc>
+        <w:tc>
+          <w:tcPr>
+            <w:tcW w:w="5944" w:type="dxa"/>
+            <w:tcMar>
+              <w:top w:w="100" w:type="dxa"/>
+              <w:left w:w="100" w:type="dxa"/>
+              <w:bottom w:w="100" w:type="dxa"/>
+              <w:right w:w="100" w:type="dxa"/>
+            </w:tcMar>
+          </w:tcPr>
+          <w:p>
+            <w:pPr>
+              <w:widowControl w:val="0"/>
+              <w:spacing w:line="240" w:lineRule="auto"/>
+              <w:jc w:val="center"/>
+            </w:pPr>
             <w:r>
               <w:rPr>
                 <w:color w:val="666666"/>
               </w:rPr>
-              <w:t xml:space="preserve"> de Vida</w:t>
-            </w:r>
-          </w:p>
-        </w:tc>
-        <w:tc>
-          <w:tcPr>
-            <w:tcW w:w="5944" w:type="dxa"/>
-            <w:tcMar>
-              <w:top w:w="100" w:type="dxa"/>
-              <w:left w:w="100" w:type="dxa"/>
-              <w:bottom w:w="100" w:type="dxa"/>
-              <w:right w:w="100" w:type="dxa"/>
-            </w:tcMar>
-          </w:tcPr>
-          <w:p>
-            <w:pPr>
-              <w:widowControl w:val="0"/>
-              <w:spacing w:line="240" w:lineRule="auto"/>
-              <w:jc w:val="center"/>
-            </w:pPr>
-            <w:r>
-              <w:rPr>
-                <w:color w:val="666666"/>
-              </w:rPr>
-              <w:t xml:space="preserve">⅀ </w:t>
-            </w:r>
-            <w:proofErr w:type="spellStart"/>
-            <w:r>
-              <w:rPr>
-                <w:color w:val="666666"/>
-              </w:rPr>
-              <w:t>Ptos</w:t>
-            </w:r>
-            <w:proofErr w:type="spellEnd"/>
-            <w:r>
-              <w:rPr>
-                <w:color w:val="666666"/>
-              </w:rPr>
-              <w:t xml:space="preserve"> de vida de los </w:t>
-            </w:r>
-            <w:proofErr w:type="spellStart"/>
-            <w:r>
-              <w:rPr>
-                <w:color w:val="666666"/>
-              </w:rPr>
-              <w:t>algoformers</w:t>
-            </w:r>
-            <w:proofErr w:type="spellEnd"/>
-            <w:r>
-              <w:rPr>
-                <w:color w:val="666666"/>
-              </w:rPr>
-              <w:t xml:space="preserve"> que lo forman</w:t>
+              <w:t>⅀ Ptos de vida de los algoformers que lo forman</w:t>
             </w:r>
           </w:p>
         </w:tc>
@@ -4316,8 +3910,8 @@
         <w:contextualSpacing w:val="0"/>
         <w:jc w:val="both"/>
       </w:pPr>
-      <w:bookmarkStart w:id="11" w:name="h.j9se3y6zbkgn" w:colFirst="0" w:colLast="0"/>
-      <w:bookmarkEnd w:id="11"/>
+      <w:bookmarkStart w:id="10" w:name="h.j9se3y6zbkgn" w:colFirst="0" w:colLast="0"/>
+      <w:bookmarkEnd w:id="10"/>
       <w:r>
         <w:t>Ataques y distancia de ataques</w:t>
       </w:r>
@@ -4334,15 +3928,7 @@
         <w:jc w:val="both"/>
       </w:pPr>
       <w:r>
-        <w:t xml:space="preserve">Los </w:t>
-      </w:r>
-      <w:proofErr w:type="spellStart"/>
-      <w:r>
-        <w:t>algoformers</w:t>
-      </w:r>
-      <w:proofErr w:type="spellEnd"/>
-      <w:r>
-        <w:t xml:space="preserve"> de un mismo equipo </w:t>
+        <w:t xml:space="preserve">Los algoformers de un mismo equipo </w:t>
       </w:r>
       <w:r>
         <w:rPr>
@@ -4415,15 +4001,7 @@
               <w:t>SIMPLIFICACIÓN</w:t>
             </w:r>
             <w:r>
-              <w:t xml:space="preserve">: Los </w:t>
-            </w:r>
-            <w:proofErr w:type="spellStart"/>
-            <w:r>
-              <w:t>algoformers</w:t>
-            </w:r>
-            <w:proofErr w:type="spellEnd"/>
-            <w:r>
-              <w:t xml:space="preserve"> pueden atacar en cualquiera de las formas, es todo igual:</w:t>
+              <w:t>: Los algoformers pueden atacar en cualquiera de las formas, es todo igual:</w:t>
             </w:r>
           </w:p>
         </w:tc>
@@ -4523,15 +4101,7 @@
         <w:jc w:val="both"/>
       </w:pPr>
       <w:r>
-        <w:t xml:space="preserve">La distancia de ataque se mide en casilleros. Por ejemplo OPTIMUS en modo humanoide posee distancia de ataque = 2 significa que podrá atacar a cualquier otro </w:t>
-      </w:r>
-      <w:proofErr w:type="spellStart"/>
-      <w:r>
-        <w:t>algoformer</w:t>
-      </w:r>
-      <w:proofErr w:type="spellEnd"/>
-      <w:r>
-        <w:t xml:space="preserve"> que se encuentre en un casillero verde, no así en los celestes.</w:t>
+        <w:t>La distancia de ataque se mide en casilleros. Por ejemplo OPTIMUS en modo humanoide posee distancia de ataque = 2 significa que podrá atacar a cualquier otro algoformer que se encuentre en un casillero verde, no así en los celestes.</w:t>
       </w:r>
     </w:p>
     <w:p>
@@ -5514,8 +5084,8 @@
         <w:contextualSpacing w:val="0"/>
         <w:jc w:val="both"/>
       </w:pPr>
-      <w:bookmarkStart w:id="12" w:name="h.z3r547jzl9xg" w:colFirst="0" w:colLast="0"/>
-      <w:bookmarkEnd w:id="12"/>
+      <w:bookmarkStart w:id="11" w:name="h.z3r547jzl9xg" w:colFirst="0" w:colLast="0"/>
+      <w:bookmarkEnd w:id="11"/>
       <w:r>
         <w:t>Superficies:</w:t>
       </w:r>
@@ -5654,17 +5224,8 @@
           <w:b/>
           <w:bCs/>
         </w:rPr>
-        <w:t xml:space="preserve">Nebulosa de </w:t>
-      </w:r>
-      <w:proofErr w:type="spellStart"/>
-      <w:r>
-        <w:rPr>
-          <w:b/>
-          <w:bCs/>
-        </w:rPr>
-        <w:t>andrómeda</w:t>
-      </w:r>
-      <w:proofErr w:type="spellEnd"/>
+        <w:t>Nebulosa de andrómeda</w:t>
+      </w:r>
       <w:r>
         <w:t>: Las unidades aéreas quedan atrapadas 3 turnos.</w:t>
       </w:r>
@@ -5685,45 +5246,20 @@
           <w:b/>
           <w:bCs/>
         </w:rPr>
-        <w:t xml:space="preserve">Tormenta </w:t>
-      </w:r>
-      <w:proofErr w:type="spellStart"/>
+        <w:t>Tormenta psiónica</w:t>
+      </w:r>
+      <w:r>
+        <w:t>: Al pasar por una tormenta psiónica las unidades aéreas pierden poder de ataque (sólo del modo alterno) y el mismo queda disminuido en un  40 %</w:t>
+      </w:r>
       <w:r>
         <w:rPr>
           <w:b/>
           <w:bCs/>
         </w:rPr>
-        <w:t>psiónica</w:t>
-      </w:r>
-      <w:proofErr w:type="spellEnd"/>
-      <w:r>
-        <w:t xml:space="preserve">: Al pasar por una tormenta </w:t>
-      </w:r>
-      <w:proofErr w:type="spellStart"/>
-      <w:r>
-        <w:t>psiónica</w:t>
-      </w:r>
-      <w:proofErr w:type="spellEnd"/>
-      <w:r>
-        <w:t xml:space="preserve"> las unidades aéreas pierden poder de ataque (sólo del modo alterno) y el mismo queda disminuido en un  40 %</w:t>
-      </w:r>
-      <w:r>
-        <w:rPr>
-          <w:b/>
-          <w:bCs/>
-        </w:rPr>
         <w:t xml:space="preserve"> para siempre</w:t>
       </w:r>
       <w:r>
-        <w:t xml:space="preserve">. (En el contexto de una partida). El daño no es acumulable en caso de que el </w:t>
-      </w:r>
-      <w:proofErr w:type="spellStart"/>
-      <w:r>
-        <w:t>algoformer</w:t>
-      </w:r>
-      <w:proofErr w:type="spellEnd"/>
-      <w:r>
-        <w:t xml:space="preserve"> ya afectado vuelva a pasar por una tormenta, no lo afecta.</w:t>
+        <w:t>. (En el contexto de una partida). El daño no es acumulable en caso de que el algoformer ya afectado vuelva a pasar por una tormenta, no lo afecta.</w:t>
       </w:r>
     </w:p>
     <w:p>
@@ -5733,8 +5269,8 @@
         <w:contextualSpacing w:val="0"/>
         <w:jc w:val="both"/>
       </w:pPr>
-      <w:bookmarkStart w:id="13" w:name="h.oh4oiygdnra4" w:colFirst="0" w:colLast="0"/>
-      <w:bookmarkEnd w:id="13"/>
+      <w:bookmarkStart w:id="12" w:name="h.oh4oiygdnra4" w:colFirst="0" w:colLast="0"/>
+      <w:bookmarkEnd w:id="12"/>
       <w:r>
         <w:t>Bonus</w:t>
       </w:r>
@@ -5747,23 +5283,7 @@
     </w:p>
     <w:p>
       <w:r>
-        <w:t xml:space="preserve">Una vez que el </w:t>
-      </w:r>
-      <w:proofErr w:type="spellStart"/>
-      <w:r>
-        <w:t>algoformer</w:t>
-      </w:r>
-      <w:proofErr w:type="spellEnd"/>
-      <w:r>
-        <w:t xml:space="preserve"> (en cualquier modo) captura un bonus el mismo es consumido por el </w:t>
-      </w:r>
-      <w:proofErr w:type="spellStart"/>
-      <w:r>
-        <w:t>algoformer</w:t>
-      </w:r>
-      <w:proofErr w:type="spellEnd"/>
-      <w:r>
-        <w:t xml:space="preserve"> y desaparece del mapa.</w:t>
+        <w:t>Una vez que el algoformer (en cualquier modo) captura un bonus el mismo es consumido por el algoformer y desaparece del mapa.</w:t>
       </w:r>
     </w:p>
     <w:p/>
@@ -5794,15 +5314,7 @@
         <w:t>Cañón</w:t>
       </w:r>
       <w:r>
-        <w:t xml:space="preserve">: El </w:t>
-      </w:r>
-      <w:proofErr w:type="spellStart"/>
-      <w:r>
-        <w:t>algoformer</w:t>
-      </w:r>
-      <w:proofErr w:type="spellEnd"/>
-      <w:r>
-        <w:t xml:space="preserve"> que se tope con este bonus, duplica su capacidad de ataque durante 3 </w:t>
+        <w:t xml:space="preserve">: El algoformer que se tope con este bonus, duplica su capacidad de ataque durante 3 </w:t>
       </w:r>
       <w:r>
         <w:rPr>
@@ -5834,23 +5346,7 @@
         <w:t>Burbuja inmaculada</w:t>
       </w:r>
       <w:r>
-        <w:t xml:space="preserve">: El </w:t>
-      </w:r>
-      <w:proofErr w:type="spellStart"/>
-      <w:r>
-        <w:t>algoformer</w:t>
-      </w:r>
-      <w:proofErr w:type="spellEnd"/>
-      <w:r>
-        <w:t xml:space="preserve"> que se tope con este bonus, no recibe ningún daño por ningún tipo de ataque de otro </w:t>
-      </w:r>
-      <w:proofErr w:type="spellStart"/>
-      <w:r>
-        <w:t>algoformer</w:t>
-      </w:r>
-      <w:proofErr w:type="spellEnd"/>
-      <w:r>
-        <w:t xml:space="preserve"> durante 2 </w:t>
+        <w:t xml:space="preserve">: El algoformer que se tope con este bonus, no recibe ningún daño por ningún tipo de ataque de otro algoformer durante 2 </w:t>
       </w:r>
       <w:r>
         <w:rPr>
@@ -5879,15 +5375,7 @@
         <w:t>Flash</w:t>
       </w:r>
       <w:r>
-        <w:t xml:space="preserve">: El </w:t>
-      </w:r>
-      <w:proofErr w:type="spellStart"/>
-      <w:r>
-        <w:t>algoformer</w:t>
-      </w:r>
-      <w:proofErr w:type="spellEnd"/>
-      <w:r>
-        <w:t xml:space="preserve"> que se tope con este bonus triplica su velocidad de desplazamiento durante 3 </w:t>
+        <w:t xml:space="preserve">: El algoformer que se tope con este bonus triplica su velocidad de desplazamiento durante 3 </w:t>
       </w:r>
       <w:r>
         <w:rPr>
@@ -5904,8 +5392,8 @@
         <w:pStyle w:val="Ttulo4"/>
         <w:contextualSpacing w:val="0"/>
       </w:pPr>
-      <w:bookmarkStart w:id="14" w:name="h.ladju2n5uvlj" w:colFirst="0" w:colLast="0"/>
-      <w:bookmarkEnd w:id="14"/>
+      <w:bookmarkStart w:id="13" w:name="h.ladju2n5uvlj" w:colFirst="0" w:colLast="0"/>
+      <w:bookmarkEnd w:id="13"/>
       <w:r>
         <w:t>Ejemplo de Doble cañón:</w:t>
       </w:r>
@@ -5920,23 +5408,40 @@
           <w:iCs/>
           <w:u w:val="single"/>
         </w:rPr>
-        <w:t xml:space="preserve">Turno </w:t>
-      </w:r>
-      <w:proofErr w:type="spellStart"/>
+        <w:t>Turno Autobots</w:t>
+      </w:r>
+      <w:r>
+        <w:rPr>
+          <w:u w:val="single"/>
+        </w:rPr>
+        <w:t>:</w:t>
+      </w:r>
+    </w:p>
+    <w:p>
+      <w:pPr>
+        <w:ind w:firstLine="720"/>
+      </w:pPr>
+      <w:r>
+        <w:rPr>
+          <w:b/>
+          <w:bCs/>
+        </w:rPr>
+        <w:t>Optimus Humanoide captura doble cañón</w:t>
+      </w:r>
+    </w:p>
+    <w:p>
+      <w:pPr>
+        <w:ind w:firstLine="720"/>
+      </w:pPr>
+    </w:p>
+    <w:p>
       <w:r>
         <w:rPr>
           <w:i/>
           <w:iCs/>
           <w:u w:val="single"/>
         </w:rPr>
-        <w:t>Autobots</w:t>
-      </w:r>
-      <w:proofErr w:type="spellEnd"/>
-      <w:r>
-        <w:rPr>
-          <w:u w:val="single"/>
-        </w:rPr>
-        <w:t>:</w:t>
+        <w:t>Turno Decepticons</w:t>
       </w:r>
     </w:p>
     <w:p>
@@ -5948,13 +5453,11 @@
           <w:b/>
           <w:bCs/>
         </w:rPr>
-        <w:t>Optimus Humanoide captura doble cañón</w:t>
-      </w:r>
-    </w:p>
-    <w:p>
-      <w:pPr>
-        <w:ind w:firstLine="720"/>
-      </w:pPr>
+        <w:t>….</w:t>
+      </w:r>
+      <w:r>
+        <w:br/>
+      </w:r>
     </w:p>
     <w:p>
       <w:r>
@@ -5963,28 +5466,39 @@
           <w:iCs/>
           <w:u w:val="single"/>
         </w:rPr>
-        <w:t xml:space="preserve">Turno </w:t>
-      </w:r>
-      <w:proofErr w:type="spellStart"/>
+        <w:t>Turno Autobots:</w:t>
+      </w:r>
+    </w:p>
+    <w:p>
+      <w:pPr>
+        <w:ind w:firstLine="720"/>
+      </w:pPr>
+      <w:r>
+        <w:rPr>
+          <w:b/>
+          <w:bCs/>
+        </w:rPr>
+        <w:t>Optimus Humanoide ataque = 100 ( 2 x 50 )</w:t>
+      </w:r>
+      <w:r>
+        <w:br/>
+      </w:r>
+    </w:p>
+    <w:p>
       <w:r>
         <w:rPr>
           <w:i/>
           <w:iCs/>
           <w:u w:val="single"/>
         </w:rPr>
-        <w:t>Decepticons</w:t>
-      </w:r>
-      <w:proofErr w:type="spellEnd"/>
+        <w:t>Turno Decepticons</w:t>
+      </w:r>
     </w:p>
     <w:p>
       <w:pPr>
         <w:ind w:firstLine="720"/>
       </w:pPr>
       <w:r>
-        <w:rPr>
-          <w:b/>
-          <w:bCs/>
-        </w:rPr>
         <w:t>….</w:t>
       </w:r>
       <w:r>
@@ -5998,25 +5512,53 @@
           <w:iCs/>
           <w:u w:val="single"/>
         </w:rPr>
-        <w:t xml:space="preserve">Turno </w:t>
-      </w:r>
-      <w:proofErr w:type="spellStart"/>
+        <w:t>Turno Autobots:</w:t>
+      </w:r>
+    </w:p>
+    <w:p>
+      <w:pPr>
+        <w:ind w:firstLine="720"/>
+      </w:pPr>
+      <w:r>
+        <w:rPr>
+          <w:b/>
+          <w:bCs/>
+        </w:rPr>
+        <w:t>Optimus Humanoide ataque = 100 ( 2 x 50 )</w:t>
+      </w:r>
+      <w:r>
+        <w:br/>
+      </w:r>
+    </w:p>
+    <w:p>
       <w:r>
         <w:rPr>
           <w:i/>
           <w:iCs/>
           <w:u w:val="single"/>
         </w:rPr>
-        <w:t>Autobots</w:t>
-      </w:r>
-      <w:proofErr w:type="spellEnd"/>
+        <w:t>Turno Decepticons:</w:t>
+      </w:r>
+    </w:p>
+    <w:p>
+      <w:pPr>
+        <w:ind w:firstLine="720"/>
+      </w:pPr>
+      <w:r>
+        <w:t>….</w:t>
+      </w:r>
+      <w:r>
+        <w:br/>
+      </w:r>
+    </w:p>
+    <w:p>
       <w:r>
         <w:rPr>
           <w:i/>
           <w:iCs/>
           <w:u w:val="single"/>
         </w:rPr>
-        <w:t>:</w:t>
+        <w:t>Turno Autobots:</w:t>
       </w:r>
     </w:p>
     <w:p>
@@ -6041,56 +5583,29 @@
           <w:iCs/>
           <w:u w:val="single"/>
         </w:rPr>
-        <w:t xml:space="preserve">Turno </w:t>
-      </w:r>
-      <w:proofErr w:type="spellStart"/>
+        <w:t>Turno Decepticons:</w:t>
+      </w:r>
+    </w:p>
+    <w:p>
+      <w:pPr>
+        <w:ind w:firstLine="720"/>
+      </w:pPr>
+      <w:r>
+        <w:t>….</w:t>
+      </w:r>
+      <w:r>
+        <w:br/>
+      </w:r>
+    </w:p>
+    <w:p>
       <w:r>
         <w:rPr>
           <w:i/>
           <w:iCs/>
           <w:u w:val="single"/>
         </w:rPr>
-        <w:t>Decepticons</w:t>
-      </w:r>
-      <w:proofErr w:type="spellEnd"/>
-    </w:p>
-    <w:p>
-      <w:pPr>
-        <w:ind w:firstLine="720"/>
-      </w:pPr>
-      <w:r>
-        <w:t>….</w:t>
-      </w:r>
-      <w:r>
-        <w:br/>
-      </w:r>
-    </w:p>
-    <w:p>
-      <w:r>
-        <w:rPr>
-          <w:i/>
-          <w:iCs/>
-          <w:u w:val="single"/>
-        </w:rPr>
-        <w:t xml:space="preserve">Turno </w:t>
-      </w:r>
-      <w:proofErr w:type="spellStart"/>
-      <w:r>
-        <w:rPr>
-          <w:i/>
-          <w:iCs/>
-          <w:u w:val="single"/>
-        </w:rPr>
-        <w:t>Autobots</w:t>
-      </w:r>
-      <w:proofErr w:type="spellEnd"/>
-      <w:r>
-        <w:rPr>
-          <w:i/>
-          <w:iCs/>
-          <w:u w:val="single"/>
-        </w:rPr>
-        <w:t>:</w:t>
+        <w:lastRenderedPageBreak/>
+        <w:t>Turno Autobots:</w:t>
       </w:r>
     </w:p>
     <w:p>
@@ -6102,186 +5617,13 @@
           <w:b/>
           <w:bCs/>
         </w:rPr>
-        <w:t>Optimus Humanoide ataque = 100 ( 2 x 50 )</w:t>
-      </w:r>
-      <w:r>
-        <w:br/>
-      </w:r>
-    </w:p>
-    <w:p>
-      <w:r>
-        <w:rPr>
-          <w:i/>
-          <w:iCs/>
-          <w:u w:val="single"/>
-        </w:rPr>
-        <w:t xml:space="preserve">Turno </w:t>
-      </w:r>
-      <w:proofErr w:type="spellStart"/>
-      <w:r>
-        <w:rPr>
-          <w:i/>
-          <w:iCs/>
-          <w:u w:val="single"/>
-        </w:rPr>
-        <w:t>Decepticons</w:t>
-      </w:r>
-      <w:proofErr w:type="spellEnd"/>
-      <w:r>
-        <w:rPr>
-          <w:i/>
-          <w:iCs/>
-          <w:u w:val="single"/>
-        </w:rPr>
-        <w:t>:</w:t>
-      </w:r>
-    </w:p>
-    <w:p>
-      <w:pPr>
-        <w:ind w:firstLine="720"/>
-      </w:pPr>
-      <w:r>
-        <w:t>….</w:t>
-      </w:r>
-      <w:r>
-        <w:br/>
-      </w:r>
-    </w:p>
-    <w:p>
-      <w:r>
-        <w:rPr>
-          <w:i/>
-          <w:iCs/>
-          <w:u w:val="single"/>
-        </w:rPr>
-        <w:t xml:space="preserve">Turno </w:t>
-      </w:r>
-      <w:proofErr w:type="spellStart"/>
-      <w:r>
-        <w:rPr>
-          <w:i/>
-          <w:iCs/>
-          <w:u w:val="single"/>
-        </w:rPr>
-        <w:t>Autobots</w:t>
-      </w:r>
-      <w:proofErr w:type="spellEnd"/>
-      <w:r>
-        <w:rPr>
-          <w:i/>
-          <w:iCs/>
-          <w:u w:val="single"/>
-        </w:rPr>
-        <w:t>:</w:t>
-      </w:r>
-    </w:p>
-    <w:p>
-      <w:pPr>
-        <w:ind w:firstLine="720"/>
-      </w:pPr>
-      <w:r>
-        <w:rPr>
-          <w:b/>
-          <w:bCs/>
-        </w:rPr>
-        <w:t>Optimus Humanoide ataque = 100 ( 2 x 50 )</w:t>
-      </w:r>
-      <w:r>
-        <w:br/>
-      </w:r>
-    </w:p>
-    <w:p>
-      <w:r>
-        <w:rPr>
-          <w:i/>
-          <w:iCs/>
-          <w:u w:val="single"/>
-        </w:rPr>
-        <w:t xml:space="preserve">Turno </w:t>
-      </w:r>
-      <w:proofErr w:type="spellStart"/>
-      <w:r>
-        <w:rPr>
-          <w:i/>
-          <w:iCs/>
-          <w:u w:val="single"/>
-        </w:rPr>
-        <w:t>Decepticons</w:t>
-      </w:r>
-      <w:proofErr w:type="spellEnd"/>
-      <w:r>
-        <w:rPr>
-          <w:i/>
-          <w:iCs/>
-          <w:u w:val="single"/>
-        </w:rPr>
-        <w:t>:</w:t>
-      </w:r>
-    </w:p>
-    <w:p>
-      <w:pPr>
-        <w:ind w:firstLine="720"/>
-      </w:pPr>
-      <w:r>
-        <w:t>….</w:t>
-      </w:r>
-      <w:r>
-        <w:br/>
-      </w:r>
-    </w:p>
-    <w:p>
-      <w:r>
-        <w:rPr>
-          <w:i/>
-          <w:iCs/>
-          <w:u w:val="single"/>
-        </w:rPr>
-        <w:lastRenderedPageBreak/>
-        <w:t xml:space="preserve">Turno </w:t>
-      </w:r>
-      <w:proofErr w:type="spellStart"/>
-      <w:r>
-        <w:rPr>
-          <w:i/>
-          <w:iCs/>
-          <w:u w:val="single"/>
-        </w:rPr>
-        <w:t>Autobots</w:t>
-      </w:r>
-      <w:proofErr w:type="spellEnd"/>
-      <w:r>
-        <w:rPr>
-          <w:i/>
-          <w:iCs/>
-          <w:u w:val="single"/>
-        </w:rPr>
-        <w:t>:</w:t>
-      </w:r>
-    </w:p>
-    <w:p>
-      <w:pPr>
-        <w:ind w:firstLine="720"/>
-      </w:pPr>
-      <w:r>
-        <w:rPr>
-          <w:b/>
-          <w:bCs/>
-        </w:rPr>
         <w:t>Optimus Humanoide ataque = 50</w:t>
       </w:r>
     </w:p>
     <w:p/>
     <w:p>
       <w:r>
-        <w:t xml:space="preserve">Queda a criterio de cada grupo definir qué pasa cuando se combinan los 3 </w:t>
-      </w:r>
-      <w:proofErr w:type="spellStart"/>
-      <w:r>
-        <w:t>algoformers</w:t>
-      </w:r>
-      <w:proofErr w:type="spellEnd"/>
-      <w:r>
-        <w:t xml:space="preserve"> para formar un Menasor o Superion y alguno de ellos tiene un bonus activo.</w:t>
+        <w:t>Queda a criterio de cada grupo definir qué pasa cuando se combinan los 3 algoformers para formar un Menasor o Superion y alguno de ellos tiene un bonus activo.</w:t>
       </w:r>
     </w:p>
     <w:p>
@@ -6291,13 +5633,11 @@
         <w:contextualSpacing w:val="0"/>
         <w:jc w:val="both"/>
       </w:pPr>
-      <w:bookmarkStart w:id="15" w:name="h.1bnfszlskv08" w:colFirst="0" w:colLast="0"/>
-      <w:bookmarkEnd w:id="15"/>
-      <w:proofErr w:type="spellStart"/>
+      <w:bookmarkStart w:id="14" w:name="h.1bnfszlskv08" w:colFirst="0" w:colLast="0"/>
+      <w:bookmarkEnd w:id="14"/>
       <w:r>
         <w:t>Jugabilidad</w:t>
       </w:r>
-      <w:proofErr w:type="spellEnd"/>
     </w:p>
     <w:p>
       <w:pPr>
@@ -6311,15 +5651,7 @@
         <w:jc w:val="both"/>
       </w:pPr>
       <w:r>
-        <w:t xml:space="preserve">Hay 2 jugadores, cada uno debe elegir un equipo antes de iniciar una partida. Cada jugador comienza la partida con sus 3 </w:t>
-      </w:r>
-      <w:proofErr w:type="spellStart"/>
-      <w:r>
-        <w:t>algoformers</w:t>
-      </w:r>
-      <w:proofErr w:type="spellEnd"/>
-      <w:r>
-        <w:t xml:space="preserve">. </w:t>
+        <w:t xml:space="preserve">Hay 2 jugadores, cada uno debe elegir un equipo antes de iniciar una partida. Cada jugador comienza la partida con sus 3 algoformers. </w:t>
       </w:r>
     </w:p>
     <w:p>
@@ -6328,23 +5660,7 @@
         <w:jc w:val="both"/>
       </w:pPr>
       <w:r>
-        <w:t xml:space="preserve">Es un juego por turnos. En cada turno el jugador debe elegir UN </w:t>
-      </w:r>
-      <w:proofErr w:type="spellStart"/>
-      <w:r>
-        <w:t>algoformer</w:t>
-      </w:r>
-      <w:proofErr w:type="spellEnd"/>
-      <w:r>
-        <w:t xml:space="preserve"> y solicitarle que realice una actividad (moverse, transformarse, atacar, combinarse, capturar chispa, </w:t>
-      </w:r>
-      <w:proofErr w:type="spellStart"/>
-      <w:r>
-        <w:t>etc</w:t>
-      </w:r>
-      <w:proofErr w:type="spellEnd"/>
-      <w:r>
-        <w:t>…). Luego pasará el turno al contrincante y así sucesivamente hasta la captura de la chispa suprema.</w:t>
+        <w:t>Es un juego por turnos. En cada turno el jugador debe elegir UN algoformer y solicitarle que realice una actividad (moverse, transformarse, atacar, combinarse, capturar chispa, etc…). Luego pasará el turno al contrincante y así sucesivamente hasta la captura de la chispa suprema.</w:t>
       </w:r>
     </w:p>
     <w:p>
@@ -6353,15 +5669,7 @@
         <w:jc w:val="both"/>
       </w:pPr>
       <w:r>
-        <w:t xml:space="preserve">El juego elige al azar qué jugador comienza. Cada jugador inicia en el extremo opuesto al otro con sus 3 </w:t>
-      </w:r>
-      <w:proofErr w:type="spellStart"/>
-      <w:r>
-        <w:t>algoformers</w:t>
-      </w:r>
-      <w:proofErr w:type="spellEnd"/>
-      <w:r>
-        <w:t xml:space="preserve"> juntos.</w:t>
+        <w:t>El juego elige al azar qué jugador comienza. Cada jugador inicia en el extremo opuesto al otro con sus 3 algoformers juntos.</w:t>
       </w:r>
     </w:p>
     <w:p>
@@ -6377,8 +5685,8 @@
         <w:contextualSpacing w:val="0"/>
         <w:jc w:val="both"/>
       </w:pPr>
-      <w:bookmarkStart w:id="16" w:name="h.4rdh6znmwij4" w:colFirst="0" w:colLast="0"/>
-      <w:bookmarkEnd w:id="16"/>
+      <w:bookmarkStart w:id="15" w:name="h.4rdh6znmwij4" w:colFirst="0" w:colLast="0"/>
+      <w:bookmarkEnd w:id="15"/>
       <w:r>
         <w:t>Tablero</w:t>
       </w:r>
@@ -6404,23 +5712,7 @@
         <w:jc w:val="both"/>
       </w:pPr>
       <w:r>
-        <w:t xml:space="preserve">Todos los </w:t>
-      </w:r>
-      <w:proofErr w:type="spellStart"/>
-      <w:r>
-        <w:t>algoformers</w:t>
-      </w:r>
-      <w:proofErr w:type="spellEnd"/>
-      <w:r>
-        <w:t xml:space="preserve"> ocupan 1 casillero en cualquiera de sus modos. No puede haber más de 1 </w:t>
-      </w:r>
-      <w:proofErr w:type="spellStart"/>
-      <w:r>
-        <w:t>algoformer</w:t>
-      </w:r>
-      <w:proofErr w:type="spellEnd"/>
-      <w:r>
-        <w:t xml:space="preserve"> en un casillero. Hay 1 o 0, nunca 2, 3, etc.</w:t>
+        <w:t>Todos los algoformers ocupan 1 casillero en cualquiera de sus modos. No puede haber más de 1 algoformer en un casillero. Hay 1 o 0, nunca 2, 3, etc.</w:t>
       </w:r>
     </w:p>
     <w:p>
@@ -6429,15 +5721,7 @@
         <w:jc w:val="both"/>
       </w:pPr>
       <w:r>
-        <w:t xml:space="preserve">Los </w:t>
-      </w:r>
-      <w:proofErr w:type="spellStart"/>
-      <w:r>
-        <w:t>algoformers</w:t>
-      </w:r>
-      <w:proofErr w:type="spellEnd"/>
-      <w:r>
-        <w:t xml:space="preserve"> se desplazan por el tablero de casillero en casillero. Cada punto de su velocidad de desplazamiento representa 1 casillero. Por ejemplo, OPTIMUS en modo alterno posee una velocidad de desplazamiento = 5 lo que nos lleva a la siguiente configuración:</w:t>
+        <w:t>Los algoformers se desplazan por el tablero de casillero en casillero. Cada punto de su velocidad de desplazamiento representa 1 casillero. Por ejemplo, OPTIMUS en modo alterno posee una velocidad de desplazamiento = 5 lo que nos lleva a la siguiente configuración:</w:t>
       </w:r>
     </w:p>
     <w:p>
@@ -7278,12 +6562,12 @@
         <w:widowControl w:val="0"/>
         <w:contextualSpacing w:val="0"/>
       </w:pPr>
-      <w:bookmarkStart w:id="17" w:name="h.okqr77iqsys7" w:colFirst="0" w:colLast="0"/>
-      <w:bookmarkStart w:id="18" w:name="h.qmu824yl3kil" w:colFirst="0" w:colLast="0"/>
-      <w:bookmarkStart w:id="19" w:name="h.rxw76byjg7qy" w:colFirst="0" w:colLast="0"/>
+      <w:bookmarkStart w:id="16" w:name="h.okqr77iqsys7" w:colFirst="0" w:colLast="0"/>
+      <w:bookmarkStart w:id="17" w:name="h.qmu824yl3kil" w:colFirst="0" w:colLast="0"/>
+      <w:bookmarkStart w:id="18" w:name="h.rxw76byjg7qy" w:colFirst="0" w:colLast="0"/>
+      <w:bookmarkEnd w:id="16"/>
       <w:bookmarkEnd w:id="17"/>
       <w:bookmarkEnd w:id="18"/>
-      <w:bookmarkEnd w:id="19"/>
       <w:r>
         <w:t>Otro ejemplo</w:t>
       </w:r>
@@ -8299,39 +7583,7 @@
         <w:jc w:val="both"/>
       </w:pPr>
       <w:r>
-        <w:t xml:space="preserve">Para ganar se debe capturar la chispa suprema. que será ubicada de forma aleatoria cerca del centro del tablero. Cualquier </w:t>
-      </w:r>
-      <w:proofErr w:type="spellStart"/>
-      <w:r>
-        <w:t>algoformer</w:t>
-      </w:r>
-      <w:proofErr w:type="spellEnd"/>
-      <w:r>
-        <w:t xml:space="preserve"> en estado Humanoide es capaz de capturar la chispa suprema, no así en su modo alterno. Los </w:t>
-      </w:r>
-      <w:proofErr w:type="spellStart"/>
-      <w:r>
-        <w:t>superion</w:t>
-      </w:r>
-      <w:proofErr w:type="spellEnd"/>
-      <w:r>
-        <w:t xml:space="preserve"> y </w:t>
-      </w:r>
-      <w:proofErr w:type="spellStart"/>
-      <w:r>
-        <w:t>menasor</w:t>
-      </w:r>
-      <w:proofErr w:type="spellEnd"/>
-      <w:r>
-        <w:t xml:space="preserve"> también pueden atrapar la chispa suprema. Si un jugador logra destruir a todos los </w:t>
-      </w:r>
-      <w:proofErr w:type="spellStart"/>
-      <w:r>
-        <w:t>algoformers</w:t>
-      </w:r>
-      <w:proofErr w:type="spellEnd"/>
-      <w:r>
-        <w:t xml:space="preserve"> del jugador contrario, también gana en ese caso.</w:t>
+        <w:t>Para ganar se debe capturar la chispa suprema. que será ubicada de forma aleatoria cerca del centro del tablero. Cualquier algoformer en estado Humanoide es capaz de capturar la chispa suprema, no así en su modo alterno. Los superion y menasor también pueden atrapar la chispa suprema. Si un jugador logra destruir a todos los algoformers del jugador contrario, también gana en ese caso.</w:t>
       </w:r>
     </w:p>
     <w:p>
@@ -8366,23 +7618,7 @@
         <w:jc w:val="both"/>
       </w:pPr>
       <w:r>
-        <w:t xml:space="preserve">Para ganar el juego el </w:t>
-      </w:r>
-      <w:proofErr w:type="spellStart"/>
-      <w:r>
-        <w:t>algoformer</w:t>
-      </w:r>
-      <w:proofErr w:type="spellEnd"/>
-      <w:r>
-        <w:t xml:space="preserve"> que captura la chispa suprema debe transportarla hasta el monte de la perdición donde es arrojada. ¡ Pero cuidado ! Si en el camino el </w:t>
-      </w:r>
-      <w:proofErr w:type="spellStart"/>
-      <w:r>
-        <w:t>algoformer</w:t>
-      </w:r>
-      <w:proofErr w:type="spellEnd"/>
-      <w:r>
-        <w:t xml:space="preserve"> que la transporta es destruido, la chispa suprema puede ser recapturada por el jugador contrario.</w:t>
+        <w:t>Para ganar el juego el algoformer que captura la chispa suprema debe transportarla hasta el monte de la perdición donde es arrojada. ¡ Pero cuidado ! Si en el camino el algoformer que la transporta es destruido, la chispa suprema puede ser recapturada por el jugador contrario.</w:t>
       </w:r>
     </w:p>
     <w:p>
@@ -8392,8 +7628,8 @@
         <w:contextualSpacing w:val="0"/>
         <w:jc w:val="both"/>
       </w:pPr>
-      <w:bookmarkStart w:id="20" w:name="h.a5lww0ng2fmn" w:colFirst="0" w:colLast="0"/>
-      <w:bookmarkEnd w:id="20"/>
+      <w:bookmarkStart w:id="19" w:name="h.a5lww0ng2fmn" w:colFirst="0" w:colLast="0"/>
+      <w:bookmarkEnd w:id="19"/>
       <w:r>
         <w:t>Interfaz gráfica</w:t>
       </w:r>
@@ -8429,15 +7665,7 @@
         <w:jc w:val="both"/>
       </w:pPr>
       <w:r>
-        <w:t xml:space="preserve">Cada vez que le toque el turno a cada jugador la vista del mapa debe centrarse en el lugar donde utilizó a su último </w:t>
-      </w:r>
-      <w:proofErr w:type="spellStart"/>
-      <w:r>
-        <w:t>algoformer</w:t>
-      </w:r>
-      <w:proofErr w:type="spellEnd"/>
-      <w:r>
-        <w:t>.</w:t>
+        <w:t>Cada vez que le toque el turno a cada jugador la vista del mapa debe centrarse en el lugar donde utilizó a su último algoformer.</w:t>
       </w:r>
     </w:p>
     <w:p>
@@ -8451,8 +7679,8 @@
         <w:pStyle w:val="Puesto"/>
         <w:contextualSpacing w:val="0"/>
       </w:pPr>
-      <w:bookmarkStart w:id="21" w:name="h.7jpj67do3iht" w:colFirst="0" w:colLast="0"/>
-      <w:bookmarkEnd w:id="21"/>
+      <w:bookmarkStart w:id="20" w:name="h.7jpj67do3iht" w:colFirst="0" w:colLast="0"/>
+      <w:bookmarkEnd w:id="20"/>
       <w:r>
         <w:t>Entregables</w:t>
       </w:r>
@@ -8486,15 +7714,7 @@
         <w:contextualSpacing/>
       </w:pPr>
       <w:r>
-        <w:t>Script para compilación y ejecución (</w:t>
-      </w:r>
-      <w:proofErr w:type="spellStart"/>
-      <w:r>
-        <w:t>ant</w:t>
-      </w:r>
-      <w:proofErr w:type="spellEnd"/>
-      <w:r>
-        <w:t>)</w:t>
+        <w:t>Script para compilación y ejecución (ant)</w:t>
       </w:r>
     </w:p>
     <w:p>
@@ -8525,8 +7745,8 @@
         <w:spacing w:after="80"/>
         <w:contextualSpacing w:val="0"/>
       </w:pPr>
-      <w:bookmarkStart w:id="22" w:name="h.a4u9vgdnpms0" w:colFirst="0" w:colLast="0"/>
-      <w:bookmarkEnd w:id="22"/>
+      <w:bookmarkStart w:id="21" w:name="h.a4u9vgdnpms0" w:colFirst="0" w:colLast="0"/>
+      <w:bookmarkEnd w:id="21"/>
       <w:r>
         <w:lastRenderedPageBreak/>
         <w:t>Formas de entrega</w:t>
@@ -8611,8 +7831,8 @@
         <w:contextualSpacing w:val="0"/>
         <w:jc w:val="both"/>
       </w:pPr>
-      <w:bookmarkStart w:id="23" w:name="h.dg7sr17mrqkc" w:colFirst="0" w:colLast="0"/>
-      <w:bookmarkEnd w:id="23"/>
+      <w:bookmarkStart w:id="22" w:name="h.dg7sr17mrqkc" w:colFirst="0" w:colLast="0"/>
+      <w:bookmarkEnd w:id="22"/>
       <w:r>
         <w:t>Evaluación</w:t>
       </w:r>
@@ -8661,21 +7881,21 @@
         <w:spacing w:after="80"/>
         <w:contextualSpacing w:val="0"/>
       </w:pPr>
-      <w:bookmarkStart w:id="24" w:name="h.n029gae3rjtf" w:colFirst="0" w:colLast="0"/>
+      <w:bookmarkStart w:id="23" w:name="h.n029gae3rjtf" w:colFirst="0" w:colLast="0"/>
+      <w:bookmarkEnd w:id="23"/>
+      <w:r>
+        <w:t>Casos de prueba para cada entrega</w:t>
+      </w:r>
+    </w:p>
+    <w:p>
+      <w:pPr>
+        <w:pStyle w:val="Subttulo"/>
+        <w:widowControl w:val="0"/>
+        <w:spacing w:after="120" w:line="240" w:lineRule="auto"/>
+        <w:contextualSpacing w:val="0"/>
+      </w:pPr>
+      <w:bookmarkStart w:id="24" w:name="h.8wu3vnshsi7" w:colFirst="0" w:colLast="0"/>
       <w:bookmarkEnd w:id="24"/>
-      <w:r>
-        <w:t>Casos de prueba para cada entrega</w:t>
-      </w:r>
-    </w:p>
-    <w:p>
-      <w:pPr>
-        <w:pStyle w:val="Subttulo"/>
-        <w:widowControl w:val="0"/>
-        <w:spacing w:after="120" w:line="240" w:lineRule="auto"/>
-        <w:contextualSpacing w:val="0"/>
-      </w:pPr>
-      <w:bookmarkStart w:id="25" w:name="h.8wu3vnshsi7" w:colFirst="0" w:colLast="0"/>
-      <w:bookmarkEnd w:id="25"/>
       <w:r>
         <w:rPr>
           <w:u w:val="single"/>
@@ -8711,9 +7931,8 @@
           <w:sz w:val="24"/>
           <w:szCs w:val="24"/>
         </w:rPr>
-        <w:t xml:space="preserve"> y 4 </w:t>
-      </w:r>
-      <w:proofErr w:type="spellStart"/>
+        <w:t xml:space="preserve"> y 4 dias</w:t>
+      </w:r>
       <w:r>
         <w:rPr>
           <w:rFonts w:ascii="Consolas" w:eastAsia="Consolas" w:hAnsi="Consolas" w:cs="Consolas"/>
@@ -8723,9 +7942,120 @@
           <w:sz w:val="24"/>
           <w:szCs w:val="24"/>
         </w:rPr>
-        <w:t>dias</w:t>
-      </w:r>
-      <w:proofErr w:type="spellEnd"/>
+        <w:t xml:space="preserve"> desde fecha inicio</w:t>
+      </w:r>
+    </w:p>
+    <w:p>
+      <w:r>
+        <w:t>Turnos, Jugadores, Unidades, Tablero, casillero</w:t>
+      </w:r>
+    </w:p>
+    <w:p/>
+    <w:p>
+      <w:pPr>
+        <w:numPr>
+          <w:ilvl w:val="0"/>
+          <w:numId w:val="9"/>
+        </w:numPr>
+        <w:ind w:hanging="360"/>
+        <w:contextualSpacing/>
+      </w:pPr>
+      <w:r>
+        <w:t>Se ubica un algoformer humanoide en un casillero, se pide que se mueva, se verifica nueva posición acorde a su modo.</w:t>
+      </w:r>
+    </w:p>
+    <w:p>
+      <w:pPr>
+        <w:numPr>
+          <w:ilvl w:val="0"/>
+          <w:numId w:val="9"/>
+        </w:numPr>
+        <w:ind w:hanging="360"/>
+        <w:contextualSpacing/>
+      </w:pPr>
+      <w:r>
+        <w:t>Se ubica un algoformer humanoide se lo transforma, se verifica que se pueda transformar en ambas direcciones.</w:t>
+      </w:r>
+    </w:p>
+    <w:p>
+      <w:pPr>
+        <w:numPr>
+          <w:ilvl w:val="0"/>
+          <w:numId w:val="9"/>
+        </w:numPr>
+        <w:ind w:hanging="360"/>
+        <w:contextualSpacing/>
+      </w:pPr>
+      <w:r>
+        <w:t>Se ubica un algoformer en su modo alterno y se pide que se mueva y se verifica que su nueva posición sea acorde.</w:t>
+      </w:r>
+    </w:p>
+    <w:p>
+      <w:pPr>
+        <w:numPr>
+          <w:ilvl w:val="0"/>
+          <w:numId w:val="9"/>
+        </w:numPr>
+        <w:ind w:hanging="360"/>
+        <w:contextualSpacing/>
+      </w:pPr>
+      <w:r>
+        <w:t>Crear una prueba de integración en la cual se pueda crear un juego, con 2 jugadores cada uno de ellos con sus 3 algoformers distribuidos en el tablero según el enunciado y la chispa suprema por el centro del tablero.</w:t>
+      </w:r>
+    </w:p>
+    <w:p>
+      <w:pPr>
+        <w:numPr>
+          <w:ilvl w:val="0"/>
+          <w:numId w:val="9"/>
+        </w:numPr>
+        <w:ind w:hanging="360"/>
+        <w:contextualSpacing/>
+      </w:pPr>
+      <w:r>
+        <w:t>Combinaciones en modos de: Ubicar un autobot, ubicar un decepticon, pedir que se ataquen respetando ( y no ) las distancias verificando los daños ( o no daños ).</w:t>
+      </w:r>
+    </w:p>
+    <w:p>
+      <w:pPr>
+        <w:pStyle w:val="Subttulo"/>
+        <w:widowControl w:val="0"/>
+        <w:spacing w:after="120" w:line="240" w:lineRule="auto"/>
+        <w:contextualSpacing w:val="0"/>
+      </w:pPr>
+      <w:bookmarkStart w:id="25" w:name="h.if8so1uizwxj" w:colFirst="0" w:colLast="0"/>
+      <w:bookmarkStart w:id="26" w:name="h.jb5onvhkz1q6" w:colFirst="0" w:colLast="0"/>
+      <w:bookmarkEnd w:id="25"/>
+      <w:bookmarkEnd w:id="26"/>
+    </w:p>
+    <w:p>
+      <w:pPr>
+        <w:pStyle w:val="Subttulo"/>
+        <w:widowControl w:val="0"/>
+        <w:spacing w:after="120" w:line="240" w:lineRule="auto"/>
+        <w:contextualSpacing w:val="0"/>
+      </w:pPr>
+      <w:bookmarkStart w:id="27" w:name="h.2r7dei2a6w0m" w:colFirst="0" w:colLast="0"/>
+      <w:bookmarkEnd w:id="27"/>
+      <w:r>
+        <w:rPr>
+          <w:u w:val="single"/>
+        </w:rPr>
+        <w:t>2da Entrega</w:t>
+      </w:r>
+      <w:r>
+        <w:t xml:space="preserve"> </w:t>
+      </w:r>
+      <w:r>
+        <w:t>Lunes 6/06/2016</w:t>
+      </w:r>
+      <w:r>
+        <w:rPr>
+          <w:b/>
+          <w:bCs/>
+        </w:rPr>
+        <w:t xml:space="preserve">  - </w:t>
+      </w:r>
       <w:r>
         <w:rPr>
           <w:rFonts w:ascii="Consolas" w:eastAsia="Consolas" w:hAnsi="Consolas" w:cs="Consolas"/>
@@ -8735,167 +8065,7 @@
           <w:sz w:val="24"/>
           <w:szCs w:val="24"/>
         </w:rPr>
-        <w:t xml:space="preserve"> desde fecha inicio</w:t>
-      </w:r>
-    </w:p>
-    <w:p>
-      <w:r>
-        <w:t>Turnos, Jugadores, Unidades, Tablero, casillero</w:t>
-      </w:r>
-    </w:p>
-    <w:p/>
-    <w:p>
-      <w:pPr>
-        <w:numPr>
-          <w:ilvl w:val="0"/>
-          <w:numId w:val="9"/>
-        </w:numPr>
-        <w:ind w:hanging="360"/>
-        <w:contextualSpacing/>
-      </w:pPr>
-      <w:r>
-        <w:t xml:space="preserve">Se ubica un </w:t>
-      </w:r>
-      <w:proofErr w:type="spellStart"/>
-      <w:r>
-        <w:t>algoformer</w:t>
-      </w:r>
-      <w:proofErr w:type="spellEnd"/>
-      <w:r>
-        <w:t xml:space="preserve"> humanoide en un casillero, se pide que se mueva, se verifica nueva posición acorde a su modo.</w:t>
-      </w:r>
-    </w:p>
-    <w:p>
-      <w:pPr>
-        <w:numPr>
-          <w:ilvl w:val="0"/>
-          <w:numId w:val="9"/>
-        </w:numPr>
-        <w:ind w:hanging="360"/>
-        <w:contextualSpacing/>
-      </w:pPr>
-      <w:r>
-        <w:t xml:space="preserve">Se ubica un </w:t>
-      </w:r>
-      <w:proofErr w:type="spellStart"/>
-      <w:r>
-        <w:t>algoformer</w:t>
-      </w:r>
-      <w:proofErr w:type="spellEnd"/>
-      <w:r>
-        <w:t xml:space="preserve"> humanoide se lo transforma, se verifica que se pueda transformar en ambas direcciones.</w:t>
-      </w:r>
-    </w:p>
-    <w:p>
-      <w:pPr>
-        <w:numPr>
-          <w:ilvl w:val="0"/>
-          <w:numId w:val="9"/>
-        </w:numPr>
-        <w:ind w:hanging="360"/>
-        <w:contextualSpacing/>
-      </w:pPr>
-      <w:r>
-        <w:t xml:space="preserve">Se ubica un </w:t>
-      </w:r>
-      <w:proofErr w:type="spellStart"/>
-      <w:r>
-        <w:t>algoformer</w:t>
-      </w:r>
-      <w:proofErr w:type="spellEnd"/>
-      <w:r>
-        <w:t xml:space="preserve"> en su modo alterno y se pide que se mueva y se verifica que su nueva posición sea acorde.</w:t>
-      </w:r>
-    </w:p>
-    <w:p>
-      <w:pPr>
-        <w:numPr>
-          <w:ilvl w:val="0"/>
-          <w:numId w:val="9"/>
-        </w:numPr>
-        <w:ind w:hanging="360"/>
-        <w:contextualSpacing/>
-      </w:pPr>
-      <w:r>
-        <w:t xml:space="preserve">Crear una prueba de integración en la cual se pueda crear un juego, con 2 jugadores cada uno de ellos con sus 3 </w:t>
-      </w:r>
-      <w:proofErr w:type="spellStart"/>
-      <w:r>
-        <w:t>algoformers</w:t>
-      </w:r>
-      <w:proofErr w:type="spellEnd"/>
-      <w:r>
-        <w:t xml:space="preserve"> distribuidos en el tablero según el enunciado y la chispa suprema por el centro del tablero.</w:t>
-      </w:r>
-    </w:p>
-    <w:p>
-      <w:pPr>
-        <w:numPr>
-          <w:ilvl w:val="0"/>
-          <w:numId w:val="9"/>
-        </w:numPr>
-        <w:ind w:hanging="360"/>
-        <w:contextualSpacing/>
-      </w:pPr>
-      <w:r>
-        <w:t xml:space="preserve">Combinaciones en modos de: Ubicar un </w:t>
-      </w:r>
-      <w:proofErr w:type="spellStart"/>
-      <w:r>
-        <w:t>autobot</w:t>
-      </w:r>
-      <w:proofErr w:type="spellEnd"/>
-      <w:r>
-        <w:t xml:space="preserve">, ubicar un </w:t>
-      </w:r>
-      <w:proofErr w:type="spellStart"/>
-      <w:r>
-        <w:t>decepticon</w:t>
-      </w:r>
-      <w:proofErr w:type="spellEnd"/>
-      <w:r>
-        <w:t>, pedir que se ataquen respetando ( y no ) las distancias verificando los daños ( o no daños ).</w:t>
-      </w:r>
-    </w:p>
-    <w:p>
-      <w:pPr>
-        <w:pStyle w:val="Subttulo"/>
-        <w:widowControl w:val="0"/>
-        <w:spacing w:after="120" w:line="240" w:lineRule="auto"/>
-        <w:contextualSpacing w:val="0"/>
-      </w:pPr>
-      <w:bookmarkStart w:id="26" w:name="h.if8so1uizwxj" w:colFirst="0" w:colLast="0"/>
-      <w:bookmarkStart w:id="27" w:name="h.jb5onvhkz1q6" w:colFirst="0" w:colLast="0"/>
-      <w:bookmarkEnd w:id="26"/>
-      <w:bookmarkEnd w:id="27"/>
-    </w:p>
-    <w:p>
-      <w:pPr>
-        <w:pStyle w:val="Subttulo"/>
-        <w:widowControl w:val="0"/>
-        <w:spacing w:after="120" w:line="240" w:lineRule="auto"/>
-        <w:contextualSpacing w:val="0"/>
-      </w:pPr>
-      <w:bookmarkStart w:id="28" w:name="h.2r7dei2a6w0m" w:colFirst="0" w:colLast="0"/>
-      <w:bookmarkEnd w:id="28"/>
-      <w:r>
-        <w:rPr>
-          <w:u w:val="single"/>
-        </w:rPr>
-        <w:t>2da Entrega</w:t>
-      </w:r>
-      <w:r>
-        <w:t xml:space="preserve"> </w:t>
-      </w:r>
-      <w:r>
-        <w:t>Lunes 6/06/2016</w:t>
-      </w:r>
-      <w:r>
-        <w:rPr>
-          <w:b/>
-          <w:bCs/>
-        </w:rPr>
-        <w:t xml:space="preserve">  - </w:t>
+        <w:t>2</w:t>
       </w:r>
       <w:r>
         <w:rPr>
@@ -8906,7 +8076,7 @@
           <w:sz w:val="24"/>
           <w:szCs w:val="24"/>
         </w:rPr>
-        <w:t>2</w:t>
+        <w:t xml:space="preserve"> semanas</w:t>
       </w:r>
       <w:r>
         <w:rPr>
@@ -8917,7 +8087,7 @@
           <w:sz w:val="24"/>
           <w:szCs w:val="24"/>
         </w:rPr>
-        <w:t xml:space="preserve"> semanas</w:t>
+        <w:t xml:space="preserve"> y 4 dias</w:t>
       </w:r>
       <w:r>
         <w:rPr>
@@ -8928,9 +8098,165 @@
           <w:sz w:val="24"/>
           <w:szCs w:val="24"/>
         </w:rPr>
-        <w:t xml:space="preserve"> y 4 </w:t>
-      </w:r>
-      <w:proofErr w:type="spellStart"/>
+        <w:t xml:space="preserve"> desde fecha inicio</w:t>
+      </w:r>
+    </w:p>
+    <w:p>
+      <w:r>
+        <w:t>1ra entrega + Interacción con superficies</w:t>
+      </w:r>
+    </w:p>
+    <w:p/>
+    <w:p>
+      <w:pPr>
+        <w:numPr>
+          <w:ilvl w:val="0"/>
+          <w:numId w:val="3"/>
+        </w:numPr>
+        <w:ind w:hanging="360"/>
+        <w:contextualSpacing/>
+      </w:pPr>
+      <w:r>
+        <w:t>Llenar una zona rocosa, verificar que todos los algoformers en todos sus modos la atraviesen sin problemas</w:t>
+      </w:r>
+    </w:p>
+    <w:p>
+      <w:pPr>
+        <w:numPr>
+          <w:ilvl w:val="0"/>
+          <w:numId w:val="3"/>
+        </w:numPr>
+        <w:ind w:hanging="360"/>
+        <w:contextualSpacing/>
+      </w:pPr>
+      <w:r>
+        <w:lastRenderedPageBreak/>
+        <w:t>Llenar una zona pantano, verificar que en modo humanoide no se pueda atravesar.</w:t>
+      </w:r>
+    </w:p>
+    <w:p>
+      <w:pPr>
+        <w:numPr>
+          <w:ilvl w:val="0"/>
+          <w:numId w:val="3"/>
+        </w:numPr>
+        <w:ind w:hanging="360"/>
+        <w:contextualSpacing/>
+      </w:pPr>
+      <w:r>
+        <w:t>Llenar una zona pantano, verificar que en modo alterno las unidades terrestres tardan el doble que rocoso</w:t>
+      </w:r>
+    </w:p>
+    <w:p>
+      <w:pPr>
+        <w:numPr>
+          <w:ilvl w:val="0"/>
+          <w:numId w:val="3"/>
+        </w:numPr>
+        <w:ind w:hanging="360"/>
+        <w:contextualSpacing/>
+      </w:pPr>
+      <w:r>
+        <w:t>Llenar una zona pantano, verificar que las unidades aéreas las atraviesan sin problemas</w:t>
+      </w:r>
+    </w:p>
+    <w:p>
+      <w:pPr>
+        <w:numPr>
+          <w:ilvl w:val="0"/>
+          <w:numId w:val="3"/>
+        </w:numPr>
+        <w:ind w:hanging="360"/>
+        <w:contextualSpacing/>
+      </w:pPr>
+      <w:r>
+        <w:t>Llenar una zona de espinas verificar que todas las unidades terrestres pierden un 5% de sus vida por cada casillero de estos que atraviesen</w:t>
+      </w:r>
+    </w:p>
+    <w:p>
+      <w:pPr>
+        <w:numPr>
+          <w:ilvl w:val="0"/>
+          <w:numId w:val="3"/>
+        </w:numPr>
+        <w:ind w:hanging="360"/>
+        <w:contextualSpacing/>
+      </w:pPr>
+      <w:r>
+        <w:t>Llenar una zona de espinas, verificar que unidades aéreas no tienen problemas al atravesarlas.</w:t>
+      </w:r>
+    </w:p>
+    <w:p>
+      <w:pPr>
+        <w:numPr>
+          <w:ilvl w:val="0"/>
+          <w:numId w:val="3"/>
+        </w:numPr>
+        <w:ind w:hanging="360"/>
+        <w:contextualSpacing/>
+      </w:pPr>
+      <w:r>
+        <w:t>Llenar una zona con nubes, verificar que las unidades aéreas las atraviesan sin problemas</w:t>
+      </w:r>
+    </w:p>
+    <w:p>
+      <w:pPr>
+        <w:numPr>
+          <w:ilvl w:val="0"/>
+          <w:numId w:val="3"/>
+        </w:numPr>
+        <w:ind w:hanging="360"/>
+        <w:contextualSpacing/>
+      </w:pPr>
+      <w:r>
+        <w:t>Llenar una zona de nebulosa de andrómeda, pasar una unidad aérea, corroborar que quede 3 turnos atrapada, sin moverse</w:t>
+      </w:r>
+    </w:p>
+    <w:p>
+      <w:pPr>
+        <w:numPr>
+          <w:ilvl w:val="0"/>
+          <w:numId w:val="3"/>
+        </w:numPr>
+        <w:ind w:hanging="360"/>
+        <w:contextualSpacing/>
+      </w:pPr>
+      <w:r>
+        <w:t>Llenar una zona de tormenta psiónica, pasar un algoformer alterno aéreo, ver que baje su capacidad de ataque</w:t>
+      </w:r>
+    </w:p>
+    <w:p>
+      <w:pPr>
+        <w:numPr>
+          <w:ilvl w:val="0"/>
+          <w:numId w:val="3"/>
+        </w:numPr>
+        <w:ind w:hanging="360"/>
+        <w:contextualSpacing/>
+      </w:pPr>
+      <w:r>
+        <w:t>test 9 + volver a pasar y ver que no bajó su capacidad de ataque.</w:t>
+      </w:r>
+    </w:p>
+    <w:p/>
+    <w:p>
+      <w:pPr>
+        <w:pStyle w:val="Subttulo"/>
+        <w:widowControl w:val="0"/>
+        <w:spacing w:after="120" w:line="240" w:lineRule="auto"/>
+        <w:contextualSpacing w:val="0"/>
+      </w:pPr>
+      <w:bookmarkStart w:id="28" w:name="h.6q1i07qqfbld" w:colFirst="0" w:colLast="0"/>
+      <w:bookmarkEnd w:id="28"/>
+      <w:r>
+        <w:rPr>
+          <w:u w:val="single"/>
+        </w:rPr>
+        <w:t>3er Entrega</w:t>
+      </w:r>
+      <w:r>
+        <w:t xml:space="preserve">: Jueves 16/06/2016 - Lunes 20/06/2016 - </w:t>
+      </w:r>
       <w:r>
         <w:rPr>
           <w:rFonts w:ascii="Consolas" w:eastAsia="Consolas" w:hAnsi="Consolas" w:cs="Consolas"/>
@@ -8940,9 +8266,8 @@
           <w:sz w:val="24"/>
           <w:szCs w:val="24"/>
         </w:rPr>
-        <w:t>dias</w:t>
-      </w:r>
-      <w:proofErr w:type="spellEnd"/>
+        <w:t>3</w:t>
+      </w:r>
       <w:r>
         <w:rPr>
           <w:rFonts w:ascii="Consolas" w:eastAsia="Consolas" w:hAnsi="Consolas" w:cs="Consolas"/>
@@ -8952,196 +8277,7 @@
           <w:sz w:val="24"/>
           <w:szCs w:val="24"/>
         </w:rPr>
-        <w:t xml:space="preserve"> desde fecha inicio</w:t>
-      </w:r>
-    </w:p>
-    <w:p>
-      <w:r>
-        <w:t>1ra entrega + Interacción con superficies</w:t>
-      </w:r>
-    </w:p>
-    <w:p/>
-    <w:p>
-      <w:pPr>
-        <w:numPr>
-          <w:ilvl w:val="0"/>
-          <w:numId w:val="3"/>
-        </w:numPr>
-        <w:ind w:hanging="360"/>
-        <w:contextualSpacing/>
-      </w:pPr>
-      <w:r>
-        <w:t xml:space="preserve">Llenar una zona rocosa, verificar que todos los </w:t>
-      </w:r>
-      <w:proofErr w:type="spellStart"/>
-      <w:r>
-        <w:t>algoformers</w:t>
-      </w:r>
-      <w:proofErr w:type="spellEnd"/>
-      <w:r>
-        <w:t xml:space="preserve"> en todos sus modos la atraviesen sin problemas</w:t>
-      </w:r>
-    </w:p>
-    <w:p>
-      <w:pPr>
-        <w:numPr>
-          <w:ilvl w:val="0"/>
-          <w:numId w:val="3"/>
-        </w:numPr>
-        <w:ind w:hanging="360"/>
-        <w:contextualSpacing/>
-      </w:pPr>
-      <w:r>
-        <w:lastRenderedPageBreak/>
-        <w:t>Llenar una zona pantano, verificar que en modo humanoide no se pueda atravesar.</w:t>
-      </w:r>
-    </w:p>
-    <w:p>
-      <w:pPr>
-        <w:numPr>
-          <w:ilvl w:val="0"/>
-          <w:numId w:val="3"/>
-        </w:numPr>
-        <w:ind w:hanging="360"/>
-        <w:contextualSpacing/>
-      </w:pPr>
-      <w:r>
-        <w:t>Llenar una zona pantano, verificar que en modo alterno las unidades terrestres tardan el doble que rocoso</w:t>
-      </w:r>
-    </w:p>
-    <w:p>
-      <w:pPr>
-        <w:numPr>
-          <w:ilvl w:val="0"/>
-          <w:numId w:val="3"/>
-        </w:numPr>
-        <w:ind w:hanging="360"/>
-        <w:contextualSpacing/>
-      </w:pPr>
-      <w:r>
-        <w:t>Llenar una zona pantano, verificar que las unidades aéreas las atraviesan sin problemas</w:t>
-      </w:r>
-    </w:p>
-    <w:p>
-      <w:pPr>
-        <w:numPr>
-          <w:ilvl w:val="0"/>
-          <w:numId w:val="3"/>
-        </w:numPr>
-        <w:ind w:hanging="360"/>
-        <w:contextualSpacing/>
-      </w:pPr>
-      <w:r>
-        <w:t>Llenar una zona de espinas verificar que todas las unidades terrestres pierden un 5% de sus vida por cada casillero de estos que atraviesen</w:t>
-      </w:r>
-    </w:p>
-    <w:p>
-      <w:pPr>
-        <w:numPr>
-          <w:ilvl w:val="0"/>
-          <w:numId w:val="3"/>
-        </w:numPr>
-        <w:ind w:hanging="360"/>
-        <w:contextualSpacing/>
-      </w:pPr>
-      <w:r>
-        <w:t>Llenar una zona de espinas, verificar que unidades aéreas no tienen problemas al atravesarlas.</w:t>
-      </w:r>
-    </w:p>
-    <w:p>
-      <w:pPr>
-        <w:numPr>
-          <w:ilvl w:val="0"/>
-          <w:numId w:val="3"/>
-        </w:numPr>
-        <w:ind w:hanging="360"/>
-        <w:contextualSpacing/>
-      </w:pPr>
-      <w:r>
-        <w:t>Llenar una zona con nubes, verificar que las unidades aéreas las atraviesan sin problemas</w:t>
-      </w:r>
-    </w:p>
-    <w:p>
-      <w:pPr>
-        <w:numPr>
-          <w:ilvl w:val="0"/>
-          <w:numId w:val="3"/>
-        </w:numPr>
-        <w:ind w:hanging="360"/>
-        <w:contextualSpacing/>
-      </w:pPr>
-      <w:r>
-        <w:t xml:space="preserve">Llenar una zona de nebulosa de </w:t>
-      </w:r>
-      <w:proofErr w:type="spellStart"/>
-      <w:r>
-        <w:t>andrómeda</w:t>
-      </w:r>
-      <w:proofErr w:type="spellEnd"/>
-      <w:r>
-        <w:t>, pasar una unidad aérea, corroborar que quede 3 turnos atrapada, sin moverse</w:t>
-      </w:r>
-    </w:p>
-    <w:p>
-      <w:pPr>
-        <w:numPr>
-          <w:ilvl w:val="0"/>
-          <w:numId w:val="3"/>
-        </w:numPr>
-        <w:ind w:hanging="360"/>
-        <w:contextualSpacing/>
-      </w:pPr>
-      <w:r>
-        <w:t xml:space="preserve">Llenar una zona de tormenta </w:t>
-      </w:r>
-      <w:proofErr w:type="spellStart"/>
-      <w:r>
-        <w:t>psiónica</w:t>
-      </w:r>
-      <w:proofErr w:type="spellEnd"/>
-      <w:r>
-        <w:t xml:space="preserve">, pasar un </w:t>
-      </w:r>
-      <w:proofErr w:type="spellStart"/>
-      <w:r>
-        <w:t>algoformer</w:t>
-      </w:r>
-      <w:proofErr w:type="spellEnd"/>
-      <w:r>
-        <w:t xml:space="preserve"> alterno aéreo, ver que baje su capacidad de ataque</w:t>
-      </w:r>
-    </w:p>
-    <w:p>
-      <w:pPr>
-        <w:numPr>
-          <w:ilvl w:val="0"/>
-          <w:numId w:val="3"/>
-        </w:numPr>
-        <w:ind w:hanging="360"/>
-        <w:contextualSpacing/>
-      </w:pPr>
-      <w:r>
-        <w:t>test 9 + volver a pasar y ver que no bajó su capacidad de ataque.</w:t>
-      </w:r>
-    </w:p>
-    <w:p/>
-    <w:p>
-      <w:pPr>
-        <w:pStyle w:val="Subttulo"/>
-        <w:widowControl w:val="0"/>
-        <w:spacing w:after="120" w:line="240" w:lineRule="auto"/>
-        <w:contextualSpacing w:val="0"/>
-      </w:pPr>
-      <w:bookmarkStart w:id="29" w:name="h.6q1i07qqfbld" w:colFirst="0" w:colLast="0"/>
-      <w:bookmarkEnd w:id="29"/>
-      <w:r>
-        <w:rPr>
-          <w:u w:val="single"/>
-        </w:rPr>
-        <w:t>3er Entrega</w:t>
-      </w:r>
-      <w:r>
-        <w:t xml:space="preserve">: Jueves 16/06/2016 - Lunes 20/06/2016 - </w:t>
+        <w:t xml:space="preserve"> semanas</w:t>
       </w:r>
       <w:r>
         <w:rPr>
@@ -9152,7 +8288,7 @@
           <w:sz w:val="24"/>
           <w:szCs w:val="24"/>
         </w:rPr>
-        <w:t>3</w:t>
+        <w:t xml:space="preserve"> y 4 dias</w:t>
       </w:r>
       <w:r>
         <w:rPr>
@@ -9163,7 +8299,143 @@
           <w:sz w:val="24"/>
           <w:szCs w:val="24"/>
         </w:rPr>
-        <w:t xml:space="preserve"> semanas</w:t>
+        <w:t xml:space="preserve"> desde fecha inicio</w:t>
+      </w:r>
+    </w:p>
+    <w:p>
+      <w:r>
+        <w:t>2da entrega + Bonus, Interfaz gráfica inicial</w:t>
+      </w:r>
+    </w:p>
+    <w:p/>
+    <w:p>
+      <w:pPr>
+        <w:numPr>
+          <w:ilvl w:val="0"/>
+          <w:numId w:val="7"/>
+        </w:numPr>
+        <w:ind w:hanging="360"/>
+        <w:contextualSpacing/>
+      </w:pPr>
+      <w:r>
+        <w:t>Ubico un algoformer, ubico un bonus doble cañón, ubico otro algoformer enemigo, el algoformer captura el bonus y ataca al enemigo verificando que causa el doble de daño durante 10 turnos.</w:t>
+      </w:r>
+    </w:p>
+    <w:p>
+      <w:pPr>
+        <w:numPr>
+          <w:ilvl w:val="1"/>
+          <w:numId w:val="7"/>
+        </w:numPr>
+        <w:ind w:hanging="360"/>
+        <w:contextualSpacing/>
+      </w:pPr>
+      <w:r>
+        <w:t>Repetir para el modo alterno.</w:t>
+      </w:r>
+    </w:p>
+    <w:p>
+      <w:pPr>
+        <w:numPr>
+          <w:ilvl w:val="0"/>
+          <w:numId w:val="7"/>
+        </w:numPr>
+        <w:ind w:hanging="360"/>
+        <w:contextualSpacing/>
+      </w:pPr>
+      <w:r>
+        <w:t>Ubico un algoformer, ubico un bonus burbuja, ubico un otro algoformer enemigo, el algoformer captura el bonus, el otro algoformer ataca al primer algoformer, este no recibe daños, repetir hasta 2 turnos propios, continuar y verificar que en el 3ro sí reciba daño.</w:t>
+      </w:r>
+    </w:p>
+    <w:p>
+      <w:pPr>
+        <w:numPr>
+          <w:ilvl w:val="1"/>
+          <w:numId w:val="7"/>
+        </w:numPr>
+        <w:ind w:hanging="360"/>
+        <w:contextualSpacing/>
+      </w:pPr>
+      <w:r>
+        <w:t>Realizar el mismo test en modo alterno</w:t>
+      </w:r>
+    </w:p>
+    <w:p>
+      <w:pPr>
+        <w:numPr>
+          <w:ilvl w:val="0"/>
+          <w:numId w:val="7"/>
+        </w:numPr>
+        <w:ind w:hanging="360"/>
+        <w:contextualSpacing/>
+      </w:pPr>
+      <w:r>
+        <w:t>Ubico un algoformer, ubico un bonus flash, verifico que se mueve 3 veces más rápido durante 3 turnos propios.</w:t>
+      </w:r>
+    </w:p>
+    <w:p>
+      <w:pPr>
+        <w:numPr>
+          <w:ilvl w:val="1"/>
+          <w:numId w:val="7"/>
+        </w:numPr>
+        <w:ind w:hanging="360"/>
+        <w:contextualSpacing/>
+      </w:pPr>
+      <w:r>
+        <w:t>Repetir en modo alterno</w:t>
+      </w:r>
+    </w:p>
+    <w:p>
+      <w:pPr>
+        <w:numPr>
+          <w:ilvl w:val="1"/>
+          <w:numId w:val="7"/>
+        </w:numPr>
+        <w:ind w:hanging="360"/>
+        <w:contextualSpacing/>
+      </w:pPr>
+      <w:r>
+        <w:t>Repetir en modo humanoide-alterno-humanoide</w:t>
+      </w:r>
+    </w:p>
+    <w:p>
+      <w:pPr>
+        <w:numPr>
+          <w:ilvl w:val="0"/>
+          <w:numId w:val="7"/>
+        </w:numPr>
+        <w:ind w:hanging="360"/>
+        <w:contextualSpacing/>
+      </w:pPr>
+      <w:r>
+        <w:t>Test boundary cases (Si ya tiene un bonus de un tipo que no pueda agarrar otro del mismo tipo, Atrapar 2 bonus distintos verifcar ambos comportamientos, etc…)</w:t>
+      </w:r>
+    </w:p>
+    <w:p/>
+    <w:p>
+      <w:pPr>
+        <w:pStyle w:val="Subttulo"/>
+        <w:widowControl w:val="0"/>
+        <w:spacing w:after="120" w:line="240" w:lineRule="auto"/>
+        <w:contextualSpacing w:val="0"/>
+      </w:pPr>
+      <w:bookmarkStart w:id="29" w:name="h.fgyslfmq1p1h" w:colFirst="0" w:colLast="0"/>
+      <w:bookmarkEnd w:id="29"/>
+      <w:r>
+        <w:rPr>
+          <w:u w:val="single"/>
+        </w:rPr>
+        <w:t>4ta y última Entrega</w:t>
+      </w:r>
+      <w:r>
+        <w:t xml:space="preserve">: </w:t>
+      </w:r>
+      <w:r>
+        <w:t>Lunes 20</w:t>
+      </w:r>
+      <w:r>
+        <w:t xml:space="preserve">/06/2016 - </w:t>
       </w:r>
       <w:r>
         <w:rPr>
@@ -9174,9 +8446,8 @@
           <w:sz w:val="24"/>
           <w:szCs w:val="24"/>
         </w:rPr>
-        <w:t xml:space="preserve"> y 4 </w:t>
-      </w:r>
-      <w:proofErr w:type="spellStart"/>
+        <w:t>4</w:t>
+      </w:r>
       <w:r>
         <w:rPr>
           <w:rFonts w:ascii="Consolas" w:eastAsia="Consolas" w:hAnsi="Consolas" w:cs="Consolas"/>
@@ -9186,9 +8457,8 @@
           <w:sz w:val="24"/>
           <w:szCs w:val="24"/>
         </w:rPr>
-        <w:t>dias</w:t>
-      </w:r>
-      <w:proofErr w:type="spellEnd"/>
+        <w:t xml:space="preserve"> semanas</w:t>
+      </w:r>
       <w:r>
         <w:rPr>
           <w:rFonts w:ascii="Consolas" w:eastAsia="Consolas" w:hAnsi="Consolas" w:cs="Consolas"/>
@@ -9198,286 +8468,8 @@
           <w:sz w:val="24"/>
           <w:szCs w:val="24"/>
         </w:rPr>
-        <w:t xml:space="preserve"> desde fecha inicio</w:t>
-      </w:r>
-    </w:p>
-    <w:p>
-      <w:r>
-        <w:t>2da entrega + Bonus, Interfaz gráfica inicial</w:t>
-      </w:r>
-    </w:p>
-    <w:p/>
-    <w:p>
-      <w:pPr>
-        <w:numPr>
-          <w:ilvl w:val="0"/>
-          <w:numId w:val="7"/>
-        </w:numPr>
-        <w:ind w:hanging="360"/>
-        <w:contextualSpacing/>
-      </w:pPr>
-      <w:r>
-        <w:t xml:space="preserve">Ubico un </w:t>
-      </w:r>
-      <w:proofErr w:type="spellStart"/>
-      <w:r>
-        <w:t>algoformer</w:t>
-      </w:r>
-      <w:proofErr w:type="spellEnd"/>
-      <w:r>
-        <w:t xml:space="preserve">, ubico un bonus doble cañón, ubico otro </w:t>
-      </w:r>
-      <w:proofErr w:type="spellStart"/>
-      <w:r>
-        <w:t>algoformer</w:t>
-      </w:r>
-      <w:proofErr w:type="spellEnd"/>
-      <w:r>
-        <w:t xml:space="preserve"> enemigo, el </w:t>
-      </w:r>
-      <w:proofErr w:type="spellStart"/>
-      <w:r>
-        <w:t>algoformer</w:t>
-      </w:r>
-      <w:proofErr w:type="spellEnd"/>
-      <w:r>
-        <w:t xml:space="preserve"> captura el bonus y ataca al enemigo verificando que causa el doble de daño durante 10 turnos.</w:t>
-      </w:r>
-    </w:p>
-    <w:p>
-      <w:pPr>
-        <w:numPr>
-          <w:ilvl w:val="1"/>
-          <w:numId w:val="7"/>
-        </w:numPr>
-        <w:ind w:hanging="360"/>
-        <w:contextualSpacing/>
-      </w:pPr>
-      <w:r>
-        <w:t>Repetir para el modo alterno.</w:t>
-      </w:r>
-    </w:p>
-    <w:p>
-      <w:pPr>
-        <w:numPr>
-          <w:ilvl w:val="0"/>
-          <w:numId w:val="7"/>
-        </w:numPr>
-        <w:ind w:hanging="360"/>
-        <w:contextualSpacing/>
-      </w:pPr>
-      <w:r>
-        <w:t xml:space="preserve">Ubico un </w:t>
-      </w:r>
-      <w:proofErr w:type="spellStart"/>
-      <w:r>
-        <w:t>algoformer</w:t>
-      </w:r>
-      <w:proofErr w:type="spellEnd"/>
-      <w:r>
-        <w:t xml:space="preserve">, ubico un bonus burbuja, ubico un otro </w:t>
-      </w:r>
-      <w:proofErr w:type="spellStart"/>
-      <w:r>
-        <w:t>algoformer</w:t>
-      </w:r>
-      <w:proofErr w:type="spellEnd"/>
-      <w:r>
-        <w:t xml:space="preserve"> enemigo, el </w:t>
-      </w:r>
-      <w:proofErr w:type="spellStart"/>
-      <w:r>
-        <w:t>algoformer</w:t>
-      </w:r>
-      <w:proofErr w:type="spellEnd"/>
-      <w:r>
-        <w:t xml:space="preserve"> captura el bonus, el otro </w:t>
-      </w:r>
-      <w:proofErr w:type="spellStart"/>
-      <w:r>
-        <w:t>algoformer</w:t>
-      </w:r>
-      <w:proofErr w:type="spellEnd"/>
-      <w:r>
-        <w:t xml:space="preserve"> ataca al primer </w:t>
-      </w:r>
-      <w:proofErr w:type="spellStart"/>
-      <w:r>
-        <w:t>algoformer</w:t>
-      </w:r>
-      <w:proofErr w:type="spellEnd"/>
-      <w:r>
-        <w:t>, este no recibe daños, repetir hasta 2 turnos propios, continuar y verificar que en el 3ro sí reciba daño.</w:t>
-      </w:r>
-    </w:p>
-    <w:p>
-      <w:pPr>
-        <w:numPr>
-          <w:ilvl w:val="1"/>
-          <w:numId w:val="7"/>
-        </w:numPr>
-        <w:ind w:hanging="360"/>
-        <w:contextualSpacing/>
-      </w:pPr>
-      <w:r>
-        <w:t>Realizar el mismo test en modo alterno</w:t>
-      </w:r>
-    </w:p>
-    <w:p>
-      <w:pPr>
-        <w:numPr>
-          <w:ilvl w:val="0"/>
-          <w:numId w:val="7"/>
-        </w:numPr>
-        <w:ind w:hanging="360"/>
-        <w:contextualSpacing/>
-      </w:pPr>
-      <w:r>
-        <w:t xml:space="preserve">Ubico un </w:t>
-      </w:r>
-      <w:proofErr w:type="spellStart"/>
-      <w:r>
-        <w:t>algoformer</w:t>
-      </w:r>
-      <w:proofErr w:type="spellEnd"/>
-      <w:r>
-        <w:t>, ubico un bonus flash, verifico que se mueve 3 veces más rápido durante 3 turnos propios.</w:t>
-      </w:r>
-    </w:p>
-    <w:p>
-      <w:pPr>
-        <w:numPr>
-          <w:ilvl w:val="1"/>
-          <w:numId w:val="7"/>
-        </w:numPr>
-        <w:ind w:hanging="360"/>
-        <w:contextualSpacing/>
-      </w:pPr>
-      <w:r>
-        <w:t>Repetir en modo alterno</w:t>
-      </w:r>
-    </w:p>
-    <w:p>
-      <w:pPr>
-        <w:numPr>
-          <w:ilvl w:val="1"/>
-          <w:numId w:val="7"/>
-        </w:numPr>
-        <w:ind w:hanging="360"/>
-        <w:contextualSpacing/>
-      </w:pPr>
-      <w:r>
-        <w:t>Repetir en modo humanoide-alterno-humanoide</w:t>
-      </w:r>
-    </w:p>
-    <w:p>
-      <w:pPr>
-        <w:numPr>
-          <w:ilvl w:val="0"/>
-          <w:numId w:val="7"/>
-        </w:numPr>
-        <w:ind w:hanging="360"/>
-        <w:contextualSpacing/>
-      </w:pPr>
-      <w:r>
-        <w:t xml:space="preserve">Test </w:t>
-      </w:r>
-      <w:proofErr w:type="spellStart"/>
-      <w:r>
-        <w:t>boundary</w:t>
-      </w:r>
-      <w:proofErr w:type="spellEnd"/>
-      <w:r>
-        <w:t xml:space="preserve"> cases (Si ya tiene un bonus de un tipo que no pueda agarrar otro del mismo tipo, Atrapar 2 bonus distintos </w:t>
-      </w:r>
-      <w:proofErr w:type="spellStart"/>
-      <w:r>
-        <w:t>verifcar</w:t>
-      </w:r>
-      <w:proofErr w:type="spellEnd"/>
-      <w:r>
-        <w:t xml:space="preserve"> ambos comportamientos, </w:t>
-      </w:r>
-      <w:proofErr w:type="spellStart"/>
-      <w:r>
-        <w:t>etc</w:t>
-      </w:r>
-      <w:proofErr w:type="spellEnd"/>
-      <w:r>
-        <w:t>…)</w:t>
-      </w:r>
-    </w:p>
-    <w:p/>
-    <w:p>
-      <w:pPr>
-        <w:pStyle w:val="Subttulo"/>
-        <w:widowControl w:val="0"/>
-        <w:spacing w:after="120" w:line="240" w:lineRule="auto"/>
-        <w:contextualSpacing w:val="0"/>
-      </w:pPr>
-      <w:bookmarkStart w:id="30" w:name="h.fgyslfmq1p1h" w:colFirst="0" w:colLast="0"/>
-      <w:bookmarkEnd w:id="30"/>
-      <w:r>
-        <w:rPr>
-          <w:u w:val="single"/>
-        </w:rPr>
-        <w:t>4ta y última Entrega</w:t>
-      </w:r>
-      <w:r>
-        <w:t xml:space="preserve">: </w:t>
-      </w:r>
-      <w:r>
-        <w:t>Lunes 20</w:t>
-      </w:r>
-      <w:r>
-        <w:t xml:space="preserve">/06/2016 - </w:t>
-      </w:r>
-      <w:r>
-        <w:rPr>
-          <w:rFonts w:ascii="Consolas" w:eastAsia="Consolas" w:hAnsi="Consolas" w:cs="Consolas"/>
-          <w:i/>
-          <w:iCs/>
-          <w:color w:val="999999"/>
-          <w:sz w:val="24"/>
-          <w:szCs w:val="24"/>
-        </w:rPr>
-        <w:t>4</w:t>
-      </w:r>
-      <w:r>
-        <w:rPr>
-          <w:rFonts w:ascii="Consolas" w:eastAsia="Consolas" w:hAnsi="Consolas" w:cs="Consolas"/>
-          <w:i/>
-          <w:iCs/>
-          <w:color w:val="999999"/>
-          <w:sz w:val="24"/>
-          <w:szCs w:val="24"/>
-        </w:rPr>
-        <w:t xml:space="preserve"> semanas</w:t>
-      </w:r>
-      <w:r>
-        <w:rPr>
-          <w:rFonts w:ascii="Consolas" w:eastAsia="Consolas" w:hAnsi="Consolas" w:cs="Consolas"/>
-          <w:i/>
-          <w:iCs/>
-          <w:color w:val="999999"/>
-          <w:sz w:val="24"/>
-          <w:szCs w:val="24"/>
-        </w:rPr>
-        <w:t xml:space="preserve"> y 4 </w:t>
-      </w:r>
-      <w:proofErr w:type="spellStart"/>
-      <w:r>
-        <w:rPr>
-          <w:rFonts w:ascii="Consolas" w:eastAsia="Consolas" w:hAnsi="Consolas" w:cs="Consolas"/>
-          <w:i/>
-          <w:iCs/>
-          <w:color w:val="999999"/>
-          <w:sz w:val="24"/>
-          <w:szCs w:val="24"/>
-        </w:rPr>
-        <w:t>dias</w:t>
-      </w:r>
-      <w:proofErr w:type="spellEnd"/>
+        <w:t xml:space="preserve"> y 4 dias</w:t>
+      </w:r>
       <w:r>
         <w:rPr>
           <w:rFonts w:ascii="Consolas" w:eastAsia="Consolas" w:hAnsi="Consolas" w:cs="Consolas"/>
@@ -9578,8 +8570,8 @@
         <w:spacing w:after="0"/>
         <w:contextualSpacing w:val="0"/>
       </w:pPr>
-      <w:bookmarkStart w:id="31" w:name="h.cegublf5cx59" w:colFirst="0" w:colLast="0"/>
-      <w:bookmarkEnd w:id="31"/>
+      <w:bookmarkStart w:id="30" w:name="h.cegublf5cx59" w:colFirst="0" w:colLast="0"/>
+      <w:bookmarkEnd w:id="30"/>
     </w:p>
     <w:p>
       <w:pPr>
@@ -9588,8 +8580,8 @@
         <w:contextualSpacing w:val="0"/>
         <w:jc w:val="center"/>
       </w:pPr>
-      <w:bookmarkStart w:id="32" w:name="h.pd76gbrra7wz" w:colFirst="0" w:colLast="0"/>
-      <w:bookmarkEnd w:id="32"/>
+      <w:bookmarkStart w:id="31" w:name="h.pd76gbrra7wz" w:colFirst="0" w:colLast="0"/>
+      <w:bookmarkEnd w:id="31"/>
       <w:r>
         <w:rPr>
           <w:rFonts w:ascii="Trebuchet MS" w:eastAsia="Trebuchet MS" w:hAnsi="Trebuchet MS" w:cs="Trebuchet MS"/>
@@ -9635,8 +8627,8 @@
           <w:szCs w:val="32"/>
         </w:rPr>
       </w:pPr>
-      <w:bookmarkStart w:id="33" w:name="h.ca0y5cwn2d2s" w:colFirst="0" w:colLast="0"/>
-      <w:bookmarkEnd w:id="33"/>
+      <w:bookmarkStart w:id="32" w:name="h.ca0y5cwn2d2s" w:colFirst="0" w:colLast="0"/>
+      <w:bookmarkEnd w:id="32"/>
     </w:p>
     <w:p>
       <w:pPr>
@@ -9747,6 +8739,48 @@
       </w:pPr>
       <w:r>
         <w:t>Si cuando se combinan los Algoformers, un Algoformer tiene un bonus activo, este queda activo pero su efecto no influye en el Algoformer combinado. Solo cuando se descombine se vera afectado por el bonus, los turnos del bonus se consumen aun si este AlgoFormer esta combinado.</w:t>
+      </w:r>
+    </w:p>
+    <w:p>
+      <w:pPr>
+        <w:widowControl w:val="0"/>
+        <w:spacing w:after="120" w:line="240" w:lineRule="auto"/>
+      </w:pPr>
+    </w:p>
+    <w:p>
+      <w:pPr>
+        <w:pStyle w:val="Prrafodelista"/>
+        <w:widowControl w:val="0"/>
+        <w:numPr>
+          <w:ilvl w:val="0"/>
+          <w:numId w:val="14"/>
+        </w:numPr>
+        <w:spacing w:after="120" w:line="240" w:lineRule="auto"/>
+      </w:pPr>
+      <w:r>
+        <w:t xml:space="preserve">Si un jugador trata de cambiar su Algoformer a modo humanoide ensima de un pantano perdera el turno </w:t>
+      </w:r>
+    </w:p>
+    <w:p>
+      <w:pPr>
+        <w:widowControl w:val="0"/>
+        <w:spacing w:after="120" w:line="240" w:lineRule="auto"/>
+      </w:pPr>
+    </w:p>
+    <w:p>
+      <w:pPr>
+        <w:pStyle w:val="Prrafodelista"/>
+        <w:widowControl w:val="0"/>
+        <w:numPr>
+          <w:ilvl w:val="0"/>
+          <w:numId w:val="14"/>
+        </w:numPr>
+        <w:spacing w:after="120" w:line="240" w:lineRule="auto"/>
+      </w:pPr>
+      <w:bookmarkStart w:id="33" w:name="_GoBack"/>
+      <w:bookmarkEnd w:id="33"/>
+      <w:r>
+        <w:t>Si un jugador mata a un algoformer del otro equipo se le concedera un turno</w:t>
       </w:r>
     </w:p>
     <w:p>
@@ -9868,23 +8902,7 @@
         </w:rPr>
       </w:pPr>
       <w:r>
-        <w:t xml:space="preserve">Al iniciarse el juego por default Optimus y Megatron </w:t>
-      </w:r>
-      <w:proofErr w:type="spellStart"/>
-      <w:r>
-        <w:t>estan</w:t>
-      </w:r>
-      <w:proofErr w:type="spellEnd"/>
-      <w:r>
-        <w:t xml:space="preserve"> seleccionados en ambos equipos como </w:t>
-      </w:r>
-      <w:proofErr w:type="spellStart"/>
-      <w:r>
-        <w:t>algoformers</w:t>
-      </w:r>
-      <w:proofErr w:type="spellEnd"/>
-      <w:r>
-        <w:t xml:space="preserve"> a realizar las acciones</w:t>
+        <w:t>Al iniciarse el juego por default Optimus y Megatron estan seleccionados en ambos equipos como algoformers a realizar las acciones</w:t>
       </w:r>
     </w:p>
     <w:p>
@@ -9900,23 +8918,7 @@
         </w:rPr>
       </w:pPr>
       <w:r>
-        <w:t xml:space="preserve">Una vez combinados los </w:t>
-      </w:r>
-      <w:proofErr w:type="spellStart"/>
-      <w:r>
-        <w:t>algoformers</w:t>
-      </w:r>
-      <w:proofErr w:type="spellEnd"/>
-      <w:r>
-        <w:t xml:space="preserve">, si se vuelve a tratar de combinar el jugador </w:t>
-      </w:r>
-      <w:proofErr w:type="spellStart"/>
-      <w:r>
-        <w:t>perdera</w:t>
-      </w:r>
-      <w:proofErr w:type="spellEnd"/>
-      <w:r>
-        <w:t xml:space="preserve"> su turno</w:t>
+        <w:t>Una vez combinados los algoformers, si se vuelve a tratar de combinar el jugador perdera su turno</w:t>
       </w:r>
     </w:p>
     <w:p>
@@ -9958,7 +8960,6 @@
           <w:sz w:val="28"/>
           <w:szCs w:val="28"/>
         </w:rPr>
-        <w:lastRenderedPageBreak/>
         <w:t>Modelo de dominio</w:t>
       </w:r>
     </w:p>
@@ -10158,15 +9159,7 @@
         <w:spacing w:after="120" w:line="240" w:lineRule="auto"/>
       </w:pPr>
       <w:r>
-        <w:t xml:space="preserve">Esto nos da un indicio de los dos tipos de elementos que vamos a tener en el tablero, los cuales van a ser Accionables o </w:t>
-      </w:r>
-      <w:proofErr w:type="spellStart"/>
-      <w:r>
-        <w:t>Recolectables</w:t>
-      </w:r>
-      <w:proofErr w:type="spellEnd"/>
-      <w:r>
-        <w:t>.</w:t>
+        <w:t>Esto nos da un indicio de los dos tipos de elementos que vamos a tener en el tablero, los cuales van a ser Accionables o Recolectables.</w:t>
       </w:r>
     </w:p>
     <w:p>
@@ -10266,86 +9259,22 @@
         <w:spacing w:after="120" w:line="240" w:lineRule="auto"/>
       </w:pPr>
       <w:r>
-        <w:t>Para después poder tener referencia a que equipo pertenece cada AlgoFormer, heredan de AlgoFormer clases que representan un “</w:t>
-      </w:r>
-      <w:proofErr w:type="spellStart"/>
-      <w:r>
-        <w:t>Autobot</w:t>
-      </w:r>
-      <w:proofErr w:type="spellEnd"/>
-      <w:r>
-        <w:t>” o bien “</w:t>
-      </w:r>
-      <w:proofErr w:type="spellStart"/>
-      <w:r>
-        <w:t>Decepticon</w:t>
-      </w:r>
-      <w:proofErr w:type="spellEnd"/>
-      <w:r>
-        <w:t>”.</w:t>
-      </w:r>
-    </w:p>
-    <w:p>
-      <w:pPr>
-        <w:widowControl w:val="0"/>
-        <w:spacing w:after="120" w:line="240" w:lineRule="auto"/>
-      </w:pPr>
-    </w:p>
-    <w:p>
-      <w:pPr>
-        <w:widowControl w:val="0"/>
-        <w:spacing w:after="120" w:line="240" w:lineRule="auto"/>
-      </w:pPr>
-      <w:r>
-        <w:t xml:space="preserve">Y finalmente se crean los diferentes personajes de cada equipo, heredando de </w:t>
-      </w:r>
-      <w:proofErr w:type="spellStart"/>
-      <w:r>
-        <w:t>Autobot</w:t>
-      </w:r>
-      <w:proofErr w:type="spellEnd"/>
-      <w:r>
-        <w:t xml:space="preserve">: Optimus, </w:t>
-      </w:r>
-      <w:proofErr w:type="spellStart"/>
-      <w:r>
-        <w:t>Ratchet</w:t>
-      </w:r>
-      <w:proofErr w:type="spellEnd"/>
-      <w:r>
-        <w:t xml:space="preserve"> y </w:t>
-      </w:r>
-      <w:proofErr w:type="spellStart"/>
-      <w:r>
-        <w:t>Bumblebee</w:t>
-      </w:r>
-      <w:proofErr w:type="spellEnd"/>
-      <w:r>
-        <w:t xml:space="preserve">. Y de </w:t>
-      </w:r>
-      <w:proofErr w:type="spellStart"/>
-      <w:r>
-        <w:t>Decepticon</w:t>
-      </w:r>
-      <w:proofErr w:type="spellEnd"/>
-      <w:r>
-        <w:t xml:space="preserve">: Megatron, </w:t>
-      </w:r>
-      <w:proofErr w:type="spellStart"/>
-      <w:r>
-        <w:t>Frenzy</w:t>
-      </w:r>
-      <w:proofErr w:type="spellEnd"/>
-      <w:r>
-        <w:t xml:space="preserve"> y </w:t>
-      </w:r>
-      <w:proofErr w:type="spellStart"/>
-      <w:r>
-        <w:t>Bonecrusher</w:t>
-      </w:r>
-      <w:proofErr w:type="spellEnd"/>
-      <w:r>
-        <w:t>.</w:t>
+        <w:t>Para después poder tener referencia a que equipo pertenece cada AlgoFormer, heredan de AlgoFormer clases que representan un “Autobot” o bien “Decepticon”.</w:t>
+      </w:r>
+    </w:p>
+    <w:p>
+      <w:pPr>
+        <w:widowControl w:val="0"/>
+        <w:spacing w:after="120" w:line="240" w:lineRule="auto"/>
+      </w:pPr>
+    </w:p>
+    <w:p>
+      <w:pPr>
+        <w:widowControl w:val="0"/>
+        <w:spacing w:after="120" w:line="240" w:lineRule="auto"/>
+      </w:pPr>
+      <w:r>
+        <w:t>Y finalmente se crean los diferentes personajes de cada equipo, heredando de Autobot: Optimus, Ratchet y Bumblebee. Y de Decepticon: Megatron, Frenzy y Bonecrusher.</w:t>
       </w:r>
     </w:p>
     <w:p>
@@ -10454,93 +9383,37 @@
         <w:spacing w:after="120" w:line="240" w:lineRule="auto"/>
       </w:pPr>
       <w:r>
-        <w:t>Es por esto que las clases ‘</w:t>
-      </w:r>
-      <w:proofErr w:type="spellStart"/>
-      <w:r>
-        <w:t>ModoTerrestre</w:t>
-      </w:r>
-      <w:proofErr w:type="spellEnd"/>
-      <w:r>
-        <w:t>’ y ‘</w:t>
-      </w:r>
-      <w:proofErr w:type="spellStart"/>
-      <w:r>
-        <w:t>ModoAereo</w:t>
-      </w:r>
-      <w:proofErr w:type="spellEnd"/>
-      <w:r>
-        <w:t>’ implementan la interfaz modo.</w:t>
-      </w:r>
-    </w:p>
-    <w:p>
-      <w:pPr>
-        <w:widowControl w:val="0"/>
-        <w:spacing w:after="120" w:line="240" w:lineRule="auto"/>
-      </w:pPr>
-    </w:p>
-    <w:p>
-      <w:pPr>
-        <w:widowControl w:val="0"/>
-        <w:spacing w:after="120" w:line="240" w:lineRule="auto"/>
-      </w:pPr>
-      <w:r>
-        <w:t>De ‘</w:t>
-      </w:r>
-      <w:proofErr w:type="spellStart"/>
-      <w:r>
-        <w:t>ModoTerrestre</w:t>
-      </w:r>
-      <w:proofErr w:type="spellEnd"/>
-      <w:r>
-        <w:t>’ hereda ‘</w:t>
-      </w:r>
-      <w:proofErr w:type="spellStart"/>
-      <w:r>
-        <w:t>ModoHumanoide</w:t>
-      </w:r>
-      <w:proofErr w:type="spellEnd"/>
-      <w:r>
-        <w:t>’ (Ya que es siempre terrestre) y ‘</w:t>
-      </w:r>
-      <w:proofErr w:type="spellStart"/>
-      <w:r>
-        <w:t>ModoTerrestreAlterno</w:t>
-      </w:r>
-      <w:proofErr w:type="spellEnd"/>
-      <w:r>
-        <w:t>’ que representa el modo de los AlgoFormers que cuando están en modo alterno son terrestres.</w:t>
-      </w:r>
-    </w:p>
-    <w:p>
-      <w:pPr>
-        <w:widowControl w:val="0"/>
-        <w:spacing w:after="120" w:line="240" w:lineRule="auto"/>
-      </w:pPr>
-    </w:p>
-    <w:p>
-      <w:pPr>
-        <w:widowControl w:val="0"/>
-        <w:spacing w:after="120" w:line="240" w:lineRule="auto"/>
-      </w:pPr>
-      <w:r>
-        <w:t>De ‘</w:t>
-      </w:r>
-      <w:proofErr w:type="spellStart"/>
-      <w:r>
-        <w:t>ModoAereo</w:t>
-      </w:r>
-      <w:proofErr w:type="spellEnd"/>
-      <w:r>
-        <w:t>’ hereda ‘</w:t>
-      </w:r>
-      <w:proofErr w:type="spellStart"/>
-      <w:r>
-        <w:t>ModoAereoAlterno</w:t>
-      </w:r>
-      <w:proofErr w:type="spellEnd"/>
-      <w:r>
-        <w:t>’, luego simplemente cada modo de cada AlgoFormer hereda de la clase que corresponda según la característica del AlgoFormer.</w:t>
+        <w:t>Es por esto que las clases ‘ModoTerrestre’ y ‘ModoAereo’ implementan la interfaz modo.</w:t>
+      </w:r>
+    </w:p>
+    <w:p>
+      <w:pPr>
+        <w:widowControl w:val="0"/>
+        <w:spacing w:after="120" w:line="240" w:lineRule="auto"/>
+      </w:pPr>
+    </w:p>
+    <w:p>
+      <w:pPr>
+        <w:widowControl w:val="0"/>
+        <w:spacing w:after="120" w:line="240" w:lineRule="auto"/>
+      </w:pPr>
+      <w:r>
+        <w:t>De ‘ModoTerrestre’ hereda ‘ModoHumanoide’ (Ya que es siempre terrestre) y ‘ModoTerrestreAlterno’ que representa el modo de los AlgoFormers que cuando están en modo alterno son terrestres.</w:t>
+      </w:r>
+    </w:p>
+    <w:p>
+      <w:pPr>
+        <w:widowControl w:val="0"/>
+        <w:spacing w:after="120" w:line="240" w:lineRule="auto"/>
+      </w:pPr>
+    </w:p>
+    <w:p>
+      <w:pPr>
+        <w:widowControl w:val="0"/>
+        <w:spacing w:after="120" w:line="240" w:lineRule="auto"/>
+      </w:pPr>
+      <w:r>
+        <w:t>De ‘ModoAereo’ hereda ‘ModoAereoAlterno’, luego simplemente cada modo de cada AlgoFormer hereda de la clase que corresponda según la característica del AlgoFormer.</w:t>
       </w:r>
     </w:p>
     <w:p>
@@ -10565,102 +9438,46 @@
         <w:t>Por ejemplo</w:t>
       </w:r>
       <w:r>
-        <w:t>: el modo humanoide de Optimus hereda de ‘</w:t>
-      </w:r>
-      <w:proofErr w:type="spellStart"/>
-      <w:r>
-        <w:t>ModoHumanoide</w:t>
-      </w:r>
-      <w:proofErr w:type="spellEnd"/>
-      <w:r>
-        <w:t>’ (como todos) y el modo alterno de Optimus hereda de ‘</w:t>
-      </w:r>
-      <w:proofErr w:type="spellStart"/>
-      <w:r>
-        <w:t>ModoTerrestreAlterno</w:t>
-      </w:r>
-      <w:proofErr w:type="spellEnd"/>
-      <w:r>
-        <w:t>’.</w:t>
-      </w:r>
-    </w:p>
-    <w:p>
-      <w:pPr>
-        <w:widowControl w:val="0"/>
-        <w:spacing w:after="120" w:line="240" w:lineRule="auto"/>
-      </w:pPr>
-      <w:r>
-        <w:t>En cambio Megatron que también su modo humanoide hereda de ‘</w:t>
-      </w:r>
-      <w:proofErr w:type="spellStart"/>
-      <w:r>
-        <w:t>ModoHumanoide</w:t>
-      </w:r>
-      <w:proofErr w:type="spellEnd"/>
-      <w:r>
-        <w:t>’ pero su modo alterno hereda de ‘</w:t>
-      </w:r>
-      <w:proofErr w:type="spellStart"/>
-      <w:r>
-        <w:t>ModoAereoAlterno</w:t>
-      </w:r>
-      <w:proofErr w:type="spellEnd"/>
-      <w:r>
-        <w:t>’.</w:t>
-      </w:r>
-    </w:p>
-    <w:p>
-      <w:pPr>
-        <w:widowControl w:val="0"/>
-        <w:spacing w:after="120" w:line="240" w:lineRule="auto"/>
-      </w:pPr>
-    </w:p>
-    <w:p>
-      <w:pPr>
-        <w:widowControl w:val="0"/>
-        <w:spacing w:after="120" w:line="240" w:lineRule="auto"/>
-      </w:pPr>
-      <w:r>
-        <w:t xml:space="preserve">En cada subclase de los modos se definen las diferentes </w:t>
-      </w:r>
-      <w:proofErr w:type="spellStart"/>
-      <w:r>
-        <w:t>caracterisitcas</w:t>
-      </w:r>
-      <w:proofErr w:type="spellEnd"/>
-      <w:r>
-        <w:t xml:space="preserve"> del AlgoFormer, también es el modo el que recibe el mensaje de cambiar el modo y el sabe a que modo tiene que cambiar.</w:t>
-      </w:r>
-    </w:p>
-    <w:p>
-      <w:pPr>
-        <w:widowControl w:val="0"/>
-        <w:spacing w:after="120" w:line="240" w:lineRule="auto"/>
-      </w:pPr>
-    </w:p>
-    <w:p>
-      <w:pPr>
-        <w:widowControl w:val="0"/>
-        <w:spacing w:after="120" w:line="240" w:lineRule="auto"/>
-      </w:pPr>
-      <w:r>
-        <w:t>En el caso de la instanciación de los modos se aplico el patrón de diseño llamado ‘</w:t>
-      </w:r>
-      <w:proofErr w:type="spellStart"/>
-      <w:r>
-        <w:t>Singleton</w:t>
-      </w:r>
-      <w:proofErr w:type="spellEnd"/>
-      <w:r>
-        <w:t xml:space="preserve">’ ya que necesitamos que solo exista una instancia de cada modo, para que cuando se cambie de modo se mantenga el estado del otro modo ya que como es </w:t>
-      </w:r>
-      <w:proofErr w:type="spellStart"/>
-      <w:r>
-        <w:t>singleton</w:t>
-      </w:r>
-      <w:proofErr w:type="spellEnd"/>
-      <w:r>
-        <w:t>, la instancia es la misma.</w:t>
+        <w:t>: el modo humanoide de Optimus hereda de ‘ModoHumanoide’ (como todos) y el modo alterno de Optimus hereda de ‘ModoTerrestreAlterno’.</w:t>
+      </w:r>
+    </w:p>
+    <w:p>
+      <w:pPr>
+        <w:widowControl w:val="0"/>
+        <w:spacing w:after="120" w:line="240" w:lineRule="auto"/>
+      </w:pPr>
+      <w:r>
+        <w:t>En cambio Megatron que también su modo humanoide hereda de ‘ModoHumanoide’ pero su modo alterno hereda de ‘ModoAereoAlterno’.</w:t>
+      </w:r>
+    </w:p>
+    <w:p>
+      <w:pPr>
+        <w:widowControl w:val="0"/>
+        <w:spacing w:after="120" w:line="240" w:lineRule="auto"/>
+      </w:pPr>
+    </w:p>
+    <w:p>
+      <w:pPr>
+        <w:widowControl w:val="0"/>
+        <w:spacing w:after="120" w:line="240" w:lineRule="auto"/>
+      </w:pPr>
+      <w:r>
+        <w:t>En cada subclase de los modos se definen las diferentes caracterisitcas del AlgoFormer, también es el modo el que recibe el mensaje de cambiar el modo y el sabe a que modo tiene que cambiar.</w:t>
+      </w:r>
+    </w:p>
+    <w:p>
+      <w:pPr>
+        <w:widowControl w:val="0"/>
+        <w:spacing w:after="120" w:line="240" w:lineRule="auto"/>
+      </w:pPr>
+    </w:p>
+    <w:p>
+      <w:pPr>
+        <w:widowControl w:val="0"/>
+        <w:spacing w:after="120" w:line="240" w:lineRule="auto"/>
+      </w:pPr>
+      <w:r>
+        <w:t>En el caso de la instanciación de los modos se aplico el patrón de diseño llamado ‘Singleton’ ya que necesitamos que solo exista una instancia de cada modo, para que cuando se cambie de modo se mantenga el estado del otro modo ya que como es singleton, la instancia es la misma.</w:t>
       </w:r>
     </w:p>
     <w:p>
@@ -10758,15 +9575,7 @@
         <w:t>Modo:</w:t>
       </w:r>
       <w:r>
-        <w:t xml:space="preserve"> Representa el modo en el que se encuentra y contiene todas las otras </w:t>
-      </w:r>
-      <w:proofErr w:type="spellStart"/>
-      <w:r>
-        <w:t>caracterisitcas</w:t>
-      </w:r>
-      <w:proofErr w:type="spellEnd"/>
-      <w:r>
-        <w:t xml:space="preserve"> del AlgoFormer, es así como parece que el AlgoFormer cambia de clase en tiempo de ejecución de la aplicación, este patrón de diseño se llama “Strategy”.</w:t>
+        <w:t xml:space="preserve"> Representa el modo en el que se encuentra y contiene todas las otras caracterisitcas del AlgoFormer, es así como parece que el AlgoFormer cambia de clase en tiempo de ejecución de la aplicación, este patrón de diseño se llama “Strategy”.</w:t>
       </w:r>
     </w:p>
     <w:p>
@@ -10868,6 +9677,7 @@
           <w:i/>
           <w:iCs/>
         </w:rPr>
+        <w:lastRenderedPageBreak/>
         <w:t>Potencia:</w:t>
       </w:r>
       <w:r>
@@ -11020,15 +9830,7 @@
         <w:spacing w:after="120" w:line="240" w:lineRule="auto"/>
       </w:pPr>
       <w:r>
-        <w:t xml:space="preserve"> Estos efectos se pueden producir por ejemplo cuando un AlgoFormer atraviesa una superficie de Espinas (efecto por posición), una Nebulosa de Andrómeda (efecto por turnos) o bien una Tormenta </w:t>
-      </w:r>
-      <w:proofErr w:type="spellStart"/>
-      <w:r>
-        <w:t>Psiónica</w:t>
-      </w:r>
-      <w:proofErr w:type="spellEnd"/>
-      <w:r>
-        <w:t xml:space="preserve"> (efecto permanente) o cuando agarra algún bonus.</w:t>
+        <w:t xml:space="preserve"> Estos efectos se pueden producir por ejemplo cuando un AlgoFormer atraviesa una superficie de Espinas (efecto por posición), una Nebulosa de Andrómeda (efecto por turnos) o bien una Tormenta Psiónica (efecto permanente) o cuando agarra algún bonus.</w:t>
       </w:r>
     </w:p>
     <w:p>
@@ -11154,28 +9956,16 @@
     <w:p/>
     <w:p>
       <w:r>
-        <w:t xml:space="preserve">Una parte importante para que los AlgoFormers puedan moverse es encontrar el mejor camino para llegar de su coordenada actual a la deseada. De esto se encarga una clase llamada </w:t>
-      </w:r>
-      <w:proofErr w:type="spellStart"/>
-      <w:r>
-        <w:t>GeneradorDeCaminos</w:t>
-      </w:r>
-      <w:proofErr w:type="spellEnd"/>
-      <w:r>
-        <w:t xml:space="preserve"> que genera el mejor caminos dadas las condiciones del tablero, de las cuales se detallará más adelante. Teniendo este camino a transitar por el AlgoFormer resulta fácil saber si con su paso actual podrá recorrerlo en un turno o no.</w:t>
-      </w:r>
-    </w:p>
-    <w:p>
-      <w:r>
-        <w:t xml:space="preserve">Para la implementación de la clase se utilizó el algoritmo de </w:t>
-      </w:r>
-      <w:proofErr w:type="spellStart"/>
-      <w:r>
-        <w:t>Dijkstra</w:t>
-      </w:r>
-      <w:proofErr w:type="spellEnd"/>
-      <w:r>
-        <w:t>, que se utiliza para encontrar el camino más corto entre dos puntos.</w:t>
+        <w:t xml:space="preserve">Una parte importante para que los AlgoFormers puedan moverse es encontrar el mejor camino para llegar de su coordenada actual a la deseada. De esto se encarga una clase llamada GeneradorDeCaminos que genera el mejor caminos dadas las condiciones del </w:t>
+      </w:r>
+      <w:r>
+        <w:lastRenderedPageBreak/>
+        <w:t>tablero, de las cuales se detallará más adelante. Teniendo este camino a transitar por el AlgoFormer resulta fácil saber si con su paso actual podrá recorrerlo en un turno o no.</w:t>
+      </w:r>
+    </w:p>
+    <w:p>
+      <w:r>
+        <w:t>Para la implementación de la clase se utilizó el algoritmo de Dijkstra, que se utiliza para encontrar el camino más corto entre dos puntos.</w:t>
       </w:r>
     </w:p>
     <w:p/>
@@ -11198,7 +9988,6 @@
           <w:szCs w:val="28"/>
           <w:u w:val="single"/>
         </w:rPr>
-        <w:lastRenderedPageBreak/>
         <w:t>Tablero</w:t>
       </w:r>
     </w:p>
@@ -11229,23 +10018,7 @@
         <w:spacing w:after="120" w:line="240" w:lineRule="auto"/>
       </w:pPr>
       <w:r>
-        <w:t xml:space="preserve">Es por esto que se crea la clase tablero que tiene como atributos el alto y el ancho del tablero, también (aunque ya es mas un detalle de implementación) 3 Hash </w:t>
-      </w:r>
-      <w:proofErr w:type="spellStart"/>
-      <w:r>
-        <w:t>maps</w:t>
-      </w:r>
-      <w:proofErr w:type="spellEnd"/>
-      <w:r>
-        <w:t xml:space="preserve"> para tener referencias de Accionables, Superficies y </w:t>
-      </w:r>
-      <w:proofErr w:type="spellStart"/>
-      <w:r>
-        <w:t>Recolectables</w:t>
-      </w:r>
-      <w:proofErr w:type="spellEnd"/>
-      <w:r>
-        <w:t>.</w:t>
+        <w:t>Es por esto que se crea la clase tablero que tiene como atributos el alto y el ancho del tablero, también (aunque ya es mas un detalle de implementación) 3 Hash maps para tener referencias de Accionables, Superficies y Recolectables.</w:t>
       </w:r>
     </w:p>
     <w:p>
@@ -11305,15 +10078,7 @@
         <w:spacing w:after="120" w:line="240" w:lineRule="auto"/>
       </w:pPr>
       <w:r>
-        <w:t>Cuando se instancia un Tablero, se llama a la entidad ‘</w:t>
-      </w:r>
-      <w:proofErr w:type="spellStart"/>
-      <w:r>
-        <w:t>GeneradorDeCoordenadas</w:t>
-      </w:r>
-      <w:proofErr w:type="spellEnd"/>
-      <w:r>
-        <w:t>’ este lo que hace es inicializar un tablero vacío, esto es:</w:t>
+        <w:t>Cuando se instancia un Tablero, se llama a la entidad ‘GeneradorDeCoordenadas’ este lo que hace es inicializar un tablero vacío, esto es:</w:t>
       </w:r>
     </w:p>
     <w:p>
@@ -11457,11 +10222,7 @@
         <w:spacing w:after="120" w:line="240" w:lineRule="auto"/>
       </w:pPr>
       <w:r>
-        <w:t xml:space="preserve">Aunque ya se hablo anteriormente sobre las superficies, aquí se pretende profundizar y </w:t>
-      </w:r>
-      <w:r>
-        <w:lastRenderedPageBreak/>
-        <w:t>dar una mejor idea de como estas fueron pensadas para cumplir su función.</w:t>
+        <w:t>Aunque ya se hablo anteriormente sobre las superficies, aquí se pretende profundizar y dar una mejor idea de como estas fueron pensadas para cumplir su función.</w:t>
       </w:r>
     </w:p>
     <w:p>
@@ -11565,23 +10326,7 @@
         <w:spacing w:after="120" w:line="240" w:lineRule="auto"/>
       </w:pPr>
       <w:r>
-        <w:t>Cuando al Modo se le pide que sea afectado por una superficie se produce un “</w:t>
-      </w:r>
-      <w:proofErr w:type="spellStart"/>
-      <w:r>
-        <w:t>double</w:t>
-      </w:r>
-      <w:proofErr w:type="spellEnd"/>
-      <w:r>
-        <w:t xml:space="preserve"> </w:t>
-      </w:r>
-      <w:proofErr w:type="spellStart"/>
-      <w:r>
-        <w:t>dispatch</w:t>
-      </w:r>
-      <w:proofErr w:type="spellEnd"/>
-      <w:r>
-        <w:t>”, ya que luego se le dice a la superficie que afecte al modo y es este ultimo el que sabe como ‘ser afectado’ por las diferentes superficies.</w:t>
+        <w:t>Cuando al Modo se le pide que sea afectado por una superficie se produce un “double dispatch”, ya que luego se le dice a la superficie que afecte al modo y es este ultimo el que sabe como ‘ser afectado’ por las diferentes superficies.</w:t>
       </w:r>
     </w:p>
     <w:p>
@@ -11721,11 +10466,7 @@
         <w:spacing w:after="120" w:line="240" w:lineRule="auto"/>
       </w:pPr>
       <w:r>
-        <w:t xml:space="preserve">Este es el objeto por el cual los AlgoFormers pelearan a muerte, como tiene que ser </w:t>
-      </w:r>
-      <w:r>
-        <w:lastRenderedPageBreak/>
-        <w:t>recolectado por ellos, esta clase implementa la interfaz ‘Recolectable’.</w:t>
+        <w:t>Este es el objeto por el cual los AlgoFormers pelearan a muerte, como tiene que ser recolectado por ellos, esta clase implementa la interfaz ‘Recolectable’.</w:t>
       </w:r>
     </w:p>
     <w:p>
@@ -11837,15 +10578,7 @@
         <w:spacing w:after="120" w:line="240" w:lineRule="auto"/>
       </w:pPr>
       <w:r>
-        <w:t xml:space="preserve">Por supuesto se permite que cambie de AlgoFormer, y los mensajes de atacar, mover, combinar y </w:t>
-      </w:r>
-      <w:proofErr w:type="spellStart"/>
-      <w:r>
-        <w:t>descombinar</w:t>
-      </w:r>
-      <w:proofErr w:type="spellEnd"/>
-      <w:r>
-        <w:t xml:space="preserve"> pasan por el equipo.</w:t>
+        <w:t>Por supuesto se permite que cambie de AlgoFormer, y los mensajes de atacar, mover, combinar y descombinar pasan por el equipo.</w:t>
       </w:r>
     </w:p>
     <w:p>
@@ -11920,15 +10653,7 @@
         <w:spacing w:after="120" w:line="240" w:lineRule="auto"/>
       </w:pPr>
       <w:r>
-        <w:t>El jugador le dice a su equipo que coloque los AlgoFormers en el tablero y este le dice a la entidad ‘</w:t>
-      </w:r>
-      <w:proofErr w:type="spellStart"/>
-      <w:r>
-        <w:t>Ubicador</w:t>
-      </w:r>
-      <w:proofErr w:type="spellEnd"/>
-      <w:r>
-        <w:t xml:space="preserve"> de personajes’ (esa es su responsabilidad), cuando el juego se inicia.</w:t>
+        <w:t>El jugador le dice a su equipo que coloque los AlgoFormers en el tablero y este le dice a la entidad ‘Ubicador de personajes’ (esa es su responsabilidad), cuando el juego se inicia.</w:t>
       </w:r>
     </w:p>
     <w:p>
@@ -11995,57 +10720,38 @@
         <w:spacing w:after="120" w:line="240" w:lineRule="auto"/>
       </w:pPr>
       <w:r>
-        <w:t xml:space="preserve">Se encarga de instanciar el Tablero, crear los jugadores con sus equipos, ubicar los Accionables y </w:t>
-      </w:r>
-      <w:proofErr w:type="spellStart"/>
-      <w:r>
-        <w:t>Recolectables</w:t>
-      </w:r>
-      <w:proofErr w:type="spellEnd"/>
-      <w:r>
-        <w:t xml:space="preserve"> en el Tablero</w:t>
-      </w:r>
-    </w:p>
-    <w:p>
-      <w:pPr>
-        <w:widowControl w:val="0"/>
-        <w:spacing w:after="120" w:line="240" w:lineRule="auto"/>
-      </w:pPr>
-    </w:p>
-    <w:p>
-      <w:pPr>
-        <w:widowControl w:val="0"/>
-        <w:spacing w:after="120" w:line="240" w:lineRule="auto"/>
-      </w:pPr>
-      <w:r>
-        <w:t xml:space="preserve">Elije el primer jugador de manera aleatoria, y se encarga de avisarle a los objetos </w:t>
-      </w:r>
-      <w:r>
         <w:lastRenderedPageBreak/>
-        <w:t xml:space="preserve">correspondientes de como van pasando los turnos. </w:t>
-      </w:r>
-    </w:p>
-    <w:p>
-      <w:pPr>
-        <w:widowControl w:val="0"/>
-        <w:spacing w:after="120" w:line="240" w:lineRule="auto"/>
-      </w:pPr>
-    </w:p>
-    <w:p>
-      <w:pPr>
-        <w:widowControl w:val="0"/>
-        <w:spacing w:after="120" w:line="240" w:lineRule="auto"/>
-      </w:pPr>
-      <w:r>
-        <w:t xml:space="preserve">Todos los métodos principales del juego, que el usuario puede llamar, como: mover, atacar, cambiar de modo, combinar, </w:t>
-      </w:r>
-      <w:proofErr w:type="spellStart"/>
-      <w:r>
-        <w:t>descombinar</w:t>
-      </w:r>
-      <w:proofErr w:type="spellEnd"/>
-      <w:r>
-        <w:t>, etc. Son delegados a los otros objetos por esta clase.</w:t>
+        <w:t>Se encarga de instanciar el Tablero, crear los jugadores con sus equipos, ubicar los Accionables y Recolectables en el Tablero</w:t>
+      </w:r>
+    </w:p>
+    <w:p>
+      <w:pPr>
+        <w:widowControl w:val="0"/>
+        <w:spacing w:after="120" w:line="240" w:lineRule="auto"/>
+      </w:pPr>
+    </w:p>
+    <w:p>
+      <w:pPr>
+        <w:widowControl w:val="0"/>
+        <w:spacing w:after="120" w:line="240" w:lineRule="auto"/>
+      </w:pPr>
+      <w:r>
+        <w:t xml:space="preserve">Elije el primer jugador de manera aleatoria, y se encarga de avisarle a los objetos correspondientes de como van pasando los turnos. </w:t>
+      </w:r>
+    </w:p>
+    <w:p>
+      <w:pPr>
+        <w:widowControl w:val="0"/>
+        <w:spacing w:after="120" w:line="240" w:lineRule="auto"/>
+      </w:pPr>
+    </w:p>
+    <w:p>
+      <w:pPr>
+        <w:widowControl w:val="0"/>
+        <w:spacing w:after="120" w:line="240" w:lineRule="auto"/>
+      </w:pPr>
+      <w:r>
+        <w:t>Todos los métodos principales del juego, que el usuario puede llamar, como: mover, atacar, cambiar de modo, combinar, descombinar, etc. Son delegados a los otros objetos por esta clase.</w:t>
       </w:r>
     </w:p>
     <w:p>
@@ -12133,38 +10839,22 @@
         <w:spacing w:after="120" w:line="240" w:lineRule="auto"/>
       </w:pPr>
       <w:r>
-        <w:t xml:space="preserve">La chispa suprema es un </w:t>
-      </w:r>
-      <w:proofErr w:type="spellStart"/>
-      <w:r>
-        <w:t>recolectable</w:t>
-      </w:r>
-      <w:proofErr w:type="spellEnd"/>
-      <w:r>
-        <w:t xml:space="preserve"> que se encuentra en el tablero y puede ser juntado por un AlgoFormer.</w:t>
-      </w:r>
-    </w:p>
-    <w:p>
-      <w:pPr>
-        <w:widowControl w:val="0"/>
-        <w:spacing w:after="120" w:line="240" w:lineRule="auto"/>
-      </w:pPr>
-    </w:p>
-    <w:p>
-      <w:pPr>
-        <w:widowControl w:val="0"/>
-        <w:spacing w:after="120" w:line="240" w:lineRule="auto"/>
-      </w:pPr>
-      <w:r>
-        <w:t xml:space="preserve">Cuando un AlgoFormer se coloca en una coordenada en el tablero, este obtiene el </w:t>
-      </w:r>
-      <w:proofErr w:type="spellStart"/>
-      <w:r>
-        <w:t>recolectable</w:t>
-      </w:r>
-      <w:proofErr w:type="spellEnd"/>
-      <w:r>
-        <w:t xml:space="preserve"> que se encuentra en esa posición y es recolectado por el AlgoFormer (esto funciona así también para las bonus), cuando se trata de la chispa, esta produce su efecto sobre el AlgoFormer y este ‘efecto’ es el de capturar la chispa.</w:t>
+        <w:t>La chispa suprema es un recolectable que se encuentra en el tablero y puede ser juntado por un AlgoFormer.</w:t>
+      </w:r>
+    </w:p>
+    <w:p>
+      <w:pPr>
+        <w:widowControl w:val="0"/>
+        <w:spacing w:after="120" w:line="240" w:lineRule="auto"/>
+      </w:pPr>
+    </w:p>
+    <w:p>
+      <w:pPr>
+        <w:widowControl w:val="0"/>
+        <w:spacing w:after="120" w:line="240" w:lineRule="auto"/>
+      </w:pPr>
+      <w:r>
+        <w:t>Cuando un AlgoFormer se coloca en una coordenada en el tablero, este obtiene el recolectable que se encuentra en esa posición y es recolectado por el AlgoFormer (esto funciona así también para las bonus), cuando se trata de la chispa, esta produce su efecto sobre el AlgoFormer y este ‘efecto’ es el de capturar la chispa.</w:t>
       </w:r>
     </w:p>
     <w:p>
@@ -12537,17 +11227,14 @@
     <w:p/>
     <w:p>
       <w:r>
+        <w:lastRenderedPageBreak/>
         <w:t xml:space="preserve">Una </w:t>
       </w:r>
       <w:r>
         <w:t>vez que el jugador decidió que A</w:t>
       </w:r>
       <w:r>
-        <w:t xml:space="preserve">lgoFormer realizará una acción, la interfaz gráfica mostrará cuales son las opciones disponibles: Cuando se quiera atacar se mostrará cuales son los casilleros a los que se llega a atacar, y cuando se quiera mover se pintará un camino hasta la coordenada sobre la cual se encuentre el mouse, aclarando si el </w:t>
-      </w:r>
-      <w:r>
-        <w:lastRenderedPageBreak/>
-        <w:t>jugador puede moverse hasta ahí, utilizando verde para los caminos posibles y gris para los que no se pueden.</w:t>
+        <w:t>lgoFormer realizará una acción, la interfaz gráfica mostrará cuales son las opciones disponibles: Cuando se quiera atacar se mostrará cuales son los casilleros a los que se llega a atacar, y cuando se quiera mover se pintará un camino hasta la coordenada sobre la cual se encuentre el mouse, aclarando si el jugador puede moverse hasta ahí, utilizando verde para los caminos posibles y gris para los que no se pueden.</w:t>
       </w:r>
     </w:p>
     <w:p/>
@@ -12660,6 +11347,7 @@
     </w:p>
     <w:p>
       <w:r>
+        <w:lastRenderedPageBreak/>
         <w:br/>
       </w:r>
     </w:p>
@@ -12699,7 +11387,6 @@
           <w:sz w:val="28"/>
           <w:szCs w:val="28"/>
         </w:rPr>
-        <w:lastRenderedPageBreak/>
         <w:t>Diagramas de clases</w:t>
       </w:r>
     </w:p>
@@ -12829,6 +11516,7 @@
         <w:rPr>
           <w:noProof/>
         </w:rPr>
+        <w:lastRenderedPageBreak/>
         <w:drawing>
           <wp:inline distT="0" distB="0" distL="0" distR="0" wp14:anchorId="48DA56DE" wp14:editId="7507D9D7">
             <wp:extent cx="6573814" cy="2775164"/>
@@ -12876,7 +11564,6 @@
     <w:p/>
     <w:p>
       <w:r>
-        <w:lastRenderedPageBreak/>
         <w:t>Relaciones de los Modos:</w:t>
       </w:r>
       <w:r>
@@ -12990,6 +11677,7 @@
         <w:rPr>
           <w:noProof/>
         </w:rPr>
+        <w:lastRenderedPageBreak/>
         <w:drawing>
           <wp:inline distT="0" distB="0" distL="0" distR="0" wp14:anchorId="795B2767" wp14:editId="0034619D">
             <wp:extent cx="4744288" cy="2944916"/>
@@ -13035,7 +11723,6 @@
     </w:p>
     <w:p>
       <w:r>
-        <w:lastRenderedPageBreak/>
         <w:t>Afectadores y Efectos:</w:t>
       </w:r>
       <w:r>
@@ -13213,6 +11900,7 @@
         <w:rPr>
           <w:noProof/>
         </w:rPr>
+        <w:lastRenderedPageBreak/>
         <w:drawing>
           <wp:inline distT="0" distB="0" distL="0" distR="0" wp14:anchorId="10A5B7B0" wp14:editId="07FD7414">
             <wp:extent cx="5612130" cy="3101975"/>
@@ -13263,7 +11951,6 @@
         <w:jc w:val="center"/>
       </w:pPr>
       <w:r>
-        <w:lastRenderedPageBreak/>
         <w:t>Diagrama de ubicación de un Algoformer:</w:t>
       </w:r>
       <w:r>
@@ -13333,6 +12020,7 @@
         <w:rPr>
           <w:noProof/>
         </w:rPr>
+        <w:lastRenderedPageBreak/>
         <w:drawing>
           <wp:inline distT="0" distB="0" distL="0" distR="0" wp14:anchorId="73A5A9DD" wp14:editId="0A7527D2">
             <wp:extent cx="5612130" cy="2883535"/>
@@ -13446,7 +12134,6 @@
         <w:jc w:val="center"/>
       </w:pPr>
       <w:r>
-        <w:lastRenderedPageBreak/>
         <w:t>Diagrama de seleccionar AlgoFormer equipo correcto:</w:t>
       </w:r>
     </w:p>
@@ -13517,15 +12204,7 @@
         <w:jc w:val="center"/>
       </w:pPr>
       <w:r>
-        <w:t xml:space="preserve">Diagrama seleccionar </w:t>
-      </w:r>
-      <w:proofErr w:type="spellStart"/>
-      <w:r>
-        <w:t>vacio</w:t>
-      </w:r>
-      <w:proofErr w:type="spellEnd"/>
-      <w:r>
-        <w:t>:</w:t>
+        <w:t>Diagrama seleccionar vacio:</w:t>
       </w:r>
     </w:p>
     <w:p>
@@ -13538,6 +12217,7 @@
         <w:rPr>
           <w:noProof/>
         </w:rPr>
+        <w:lastRenderedPageBreak/>
         <w:drawing>
           <wp:inline distT="0" distB="0" distL="0" distR="0" wp14:anchorId="02CF470F" wp14:editId="0692925C">
             <wp:extent cx="5612130" cy="2135505"/>
@@ -13595,15 +12275,7 @@
         <w:jc w:val="center"/>
       </w:pPr>
       <w:r>
-        <w:t xml:space="preserve">Diagrama </w:t>
-      </w:r>
-      <w:proofErr w:type="spellStart"/>
-      <w:r>
-        <w:t>setear</w:t>
-      </w:r>
-      <w:proofErr w:type="spellEnd"/>
-      <w:r>
-        <w:t xml:space="preserve"> imágenes en interfaz grafica:</w:t>
+        <w:t>Diagrama setear imágenes en interfaz grafica:</w:t>
       </w:r>
     </w:p>
     <w:p>
@@ -13673,7 +12345,6 @@
         <w:jc w:val="center"/>
       </w:pPr>
       <w:r>
-        <w:lastRenderedPageBreak/>
         <w:t>Diagrama de terminar turno:</w:t>
       </w:r>
     </w:p>
@@ -13826,7 +12497,6 @@
         <w:rPr>
           <w:noProof/>
         </w:rPr>
-        <w:lastRenderedPageBreak/>
         <w:drawing>
           <wp:inline distT="0" distB="0" distL="0" distR="0" wp14:anchorId="7A5CD5BB" wp14:editId="3092E814">
             <wp:extent cx="5334000" cy="3644900"/>
@@ -13978,15 +12648,7 @@
     <w:p/>
     <w:p>
       <w:r>
-        <w:t xml:space="preserve">Diagrama de estados de </w:t>
-      </w:r>
-      <w:proofErr w:type="spellStart"/>
-      <w:r>
-        <w:t>AlgoFormerActual</w:t>
-      </w:r>
-      <w:proofErr w:type="spellEnd"/>
-      <w:r>
-        <w:t>:</w:t>
+        <w:t>Diagrama de estados de AlgoFormerActual:</w:t>
       </w:r>
     </w:p>
     <w:p/>
@@ -13995,6 +12657,7 @@
         <w:rPr>
           <w:noProof/>
         </w:rPr>
+        <w:lastRenderedPageBreak/>
         <w:drawing>
           <wp:inline distT="0" distB="0" distL="0" distR="0" wp14:anchorId="5EF1DE88" wp14:editId="09B5F684">
             <wp:extent cx="5612130" cy="1624330"/>
@@ -14100,7 +12763,6 @@
     <w:p/>
     <w:p>
       <w:r>
-        <w:lastRenderedPageBreak/>
         <w:t>Diagrama de estados del AlgoFormer:</w:t>
       </w:r>
     </w:p>
@@ -14219,6 +12881,7 @@
         <w:rPr>
           <w:noProof/>
         </w:rPr>
+        <w:lastRenderedPageBreak/>
         <w:drawing>
           <wp:inline distT="0" distB="0" distL="0" distR="0" wp14:anchorId="37AE3CEB" wp14:editId="44892FD0">
             <wp:extent cx="5612130" cy="2954020"/>
@@ -14280,16 +12943,16 @@
     <w:p/>
     <w:p>
       <w:r>
+        <w:t>Diagrama de estados del controlador:</w:t>
+      </w:r>
+    </w:p>
+    <w:p/>
+    <w:p>
+      <w:r>
+        <w:rPr>
+          <w:noProof/>
+        </w:rPr>
         <w:lastRenderedPageBreak/>
-        <w:t>Diagrama de estados del controlador:</w:t>
-      </w:r>
-    </w:p>
-    <w:p/>
-    <w:p>
-      <w:r>
-        <w:rPr>
-          <w:noProof/>
-        </w:rPr>
         <w:drawing>
           <wp:inline distT="0" distB="0" distL="0" distR="0" wp14:anchorId="239ED5E2" wp14:editId="70C05AEC">
             <wp:extent cx="5612130" cy="2981960"/>
@@ -14622,11 +13285,7 @@
         <w:pStyle w:val="Prrafodelista"/>
       </w:pPr>
       <w:r>
-        <w:t xml:space="preserve">Esta excepción se lanza cuando no se cumple la distancia mínima entre los tres AlgoFormers para combinarse y se agarra en el método que se encarga de </w:t>
-      </w:r>
-      <w:r>
-        <w:lastRenderedPageBreak/>
-        <w:t>combinar los AlgoFormers cuando esto ocurre se lanza una excepción indicando que no se pueden combinar los AlgoFormers esta es NoCombinableException.</w:t>
+        <w:t>Esta excepción se lanza cuando no se cumple la distancia mínima entre los tres AlgoFormers para combinarse y se agarra en el método que se encarga de combinar los AlgoFormers cuando esto ocurre se lanza una excepción indicando que no se pueden combinar los AlgoFormers esta es NoCombinableException.</w:t>
       </w:r>
     </w:p>
     <w:p>
@@ -14919,15 +13578,7 @@
         <w:ind w:left="720"/>
       </w:pPr>
       <w:r>
-        <w:t xml:space="preserve">Esta excepción se lanza cuando se quiere seleccionar un elemento en el tablero que no es seleccionable por ejemplo una coordenada </w:t>
-      </w:r>
-      <w:proofErr w:type="spellStart"/>
-      <w:r>
-        <w:t>Vacia</w:t>
-      </w:r>
-      <w:proofErr w:type="spellEnd"/>
-      <w:r>
-        <w:t>.</w:t>
+        <w:t>Esta excepción se lanza cuando se quiere seleccionar un elemento en el tablero que no es seleccionable por ejemplo una coordenada Vacia.</w:t>
       </w:r>
     </w:p>
     <w:p>
@@ -14935,16 +13586,7 @@
         <w:ind w:left="720"/>
       </w:pPr>
       <w:r>
-        <w:lastRenderedPageBreak/>
-        <w:t xml:space="preserve">Se atrapa en el método de Juego, que se </w:t>
-      </w:r>
-      <w:proofErr w:type="spellStart"/>
-      <w:r>
-        <w:t>enecarga</w:t>
-      </w:r>
-      <w:proofErr w:type="spellEnd"/>
-      <w:r>
-        <w:t xml:space="preserve"> de devolver si se pudo seleccionar algo en esa coordenada y se devuelve falso.</w:t>
+        <w:t>Se atrapa en el método de Juego, que se enecarga de devolver si se pudo seleccionar algo en esa coordenada y se devuelve falso.</w:t>
       </w:r>
       <w:bookmarkStart w:id="41" w:name="h.62o2ixovn4ec" w:colFirst="0" w:colLast="0"/>
       <w:bookmarkEnd w:id="41"/>
@@ -14958,7 +13600,6 @@
       </w:pPr>
       <w:bookmarkStart w:id="42" w:name="h.ywd3cxbe8j4o" w:colFirst="0" w:colLast="0"/>
       <w:bookmarkEnd w:id="42"/>
-      <w:proofErr w:type="spellStart"/>
       <w:r>
         <w:rPr>
           <w:b/>
@@ -14966,17 +13607,8 @@
           <w:sz w:val="36"/>
           <w:szCs w:val="36"/>
         </w:rPr>
-        <w:t>Checklist</w:t>
-      </w:r>
-      <w:proofErr w:type="spellEnd"/>
-      <w:r>
-        <w:rPr>
-          <w:b/>
-          <w:bCs/>
-          <w:sz w:val="36"/>
-          <w:szCs w:val="36"/>
-        </w:rPr>
-        <w:t xml:space="preserve"> de corrección</w:t>
+        <w:lastRenderedPageBreak/>
+        <w:t>Checklist de corrección</w:t>
       </w:r>
     </w:p>
     <w:p>

</xml_diff>